<commit_message>
Update documentation for v6.1
git-svn-id: http://Marc-PC/svn/Full@3008 85f15e0e-5137-b144-a863-98bd542365a3
</commit_message>
<xml_diff>
--- a/model/branches/issue_43/docs/LANDIS-II Model v6.1 Description.docx
+++ b/model/branches/issue_43/docs/LANDIS-II Model v6.1 Description.docx
@@ -74,6 +74,7 @@
         </w:rPr>
       </w:pPr>
     </w:p>
+    <w:bookmarkStart w:id="0" w:name="_GoBack"/>
     <w:p>
       <w:pPr>
         <w:jc w:val="center"/>
@@ -83,25 +84,33 @@
           <w:szCs w:val="40"/>
         </w:rPr>
       </w:pPr>
-      <w:fldSimple w:instr=" DOCPROPERTY  &quot;Title Line 1&quot;  \* MERGEFORMAT ">
-        <w:r>
-          <w:rPr>
-            <w:rFonts w:ascii="Verdana" w:hAnsi="Verdana" w:cs="Verdana"/>
-            <w:sz w:val="40"/>
-            <w:szCs w:val="40"/>
-          </w:rPr>
-          <w:t>LANDIS-II Model v6.</w:t>
-        </w:r>
-        <w:r>
-          <w:rPr>
-            <w:rFonts w:ascii="Verdana" w:hAnsi="Verdana" w:cs="Verdana"/>
-            <w:sz w:val="40"/>
-            <w:szCs w:val="40"/>
-          </w:rPr>
-          <w:t>1</w:t>
-        </w:r>
-      </w:fldSimple>
-    </w:p>
+      <w:r>
+        <w:fldChar w:fldCharType="begin"/>
+      </w:r>
+      <w:r>
+        <w:instrText xml:space="preserve"> DOCPROPERTY  "Title Line 1"  \* MERGEFORMAT </w:instrText>
+      </w:r>
+      <w:r>
+        <w:fldChar w:fldCharType="separate"/>
+      </w:r>
+      <w:r>
+        <w:rPr>
+          <w:rFonts w:ascii="Verdana" w:hAnsi="Verdana" w:cs="Verdana"/>
+          <w:sz w:val="40"/>
+          <w:szCs w:val="40"/>
+        </w:rPr>
+        <w:t>LANDIS-II Model v6.1</w:t>
+      </w:r>
+      <w:r>
+        <w:rPr>
+          <w:rFonts w:ascii="Verdana" w:hAnsi="Verdana" w:cs="Verdana"/>
+          <w:sz w:val="40"/>
+          <w:szCs w:val="40"/>
+        </w:rPr>
+        <w:fldChar w:fldCharType="end"/>
+      </w:r>
+    </w:p>
+    <w:bookmarkEnd w:id="0"/>
     <w:p>
       <w:pPr>
         <w:jc w:val="center"/>
@@ -111,16 +120,31 @@
           <w:szCs w:val="40"/>
         </w:rPr>
       </w:pPr>
-      <w:fldSimple w:instr=" DOCPROPERTY  &quot;Title Line 2&quot;  \* MERGEFORMAT ">
-        <w:r>
-          <w:rPr>
-            <w:rFonts w:ascii="Verdana" w:hAnsi="Verdana" w:cs="Verdana"/>
-            <w:sz w:val="40"/>
-            <w:szCs w:val="40"/>
-          </w:rPr>
-          <w:t>Conceptual Description</w:t>
-        </w:r>
-      </w:fldSimple>
+      <w:r>
+        <w:fldChar w:fldCharType="begin"/>
+      </w:r>
+      <w:r>
+        <w:instrText xml:space="preserve"> DOCPROPERTY  "Title Line 2"  \* MERGEFORMAT </w:instrText>
+      </w:r>
+      <w:r>
+        <w:fldChar w:fldCharType="separate"/>
+      </w:r>
+      <w:r>
+        <w:rPr>
+          <w:rFonts w:ascii="Verdana" w:hAnsi="Verdana" w:cs="Verdana"/>
+          <w:sz w:val="40"/>
+          <w:szCs w:val="40"/>
+        </w:rPr>
+        <w:t>Conceptual Description</w:t>
+      </w:r>
+      <w:r>
+        <w:rPr>
+          <w:rFonts w:ascii="Verdana" w:hAnsi="Verdana" w:cs="Verdana"/>
+          <w:sz w:val="40"/>
+          <w:szCs w:val="40"/>
+        </w:rPr>
+        <w:fldChar w:fldCharType="end"/>
+      </w:r>
     </w:p>
     <w:p>
       <w:r>
@@ -216,7 +240,7 @@
         <w:rPr>
           <w:noProof/>
         </w:rPr>
-        <w:t>December 3, 2014</w:t>
+        <w:t>December 19, 2014</w:t>
       </w:r>
       <w:r>
         <w:rPr>
@@ -255,7 +279,7 @@
           <w:iCs/>
         </w:rPr>
         <w:sectPr>
-          <w:headerReference w:type="default" r:id="rId8"/>
+          <w:headerReference w:type="default" r:id="rId9"/>
           <w:pgSz w:w="12240" w:h="15840" w:code="1"/>
           <w:pgMar w:top="1627" w:right="1627" w:bottom="2707" w:left="1627" w:header="935" w:footer="720" w:gutter="0"/>
           <w:cols w:space="720"/>
@@ -3504,12 +3528,12 @@
       <w:pPr>
         <w:pStyle w:val="Heading1"/>
       </w:pPr>
-      <w:bookmarkStart w:id="0" w:name="_Toc285123625"/>
+      <w:bookmarkStart w:id="1" w:name="_Toc285123625"/>
       <w:r>
         <w:lastRenderedPageBreak/>
         <w:t>Introduction</w:t>
       </w:r>
-      <w:bookmarkEnd w:id="0"/>
+      <w:bookmarkEnd w:id="1"/>
     </w:p>
     <w:p>
       <w:pPr>
@@ -3544,13 +3568,7 @@
         <w:rPr>
           <w:u w:val="single"/>
         </w:rPr>
-        <w:t>www.landis-ii.org</w:t>
-      </w:r>
-      <w:r>
-        <w:rPr>
-          <w:u w:val="single"/>
-        </w:rPr>
-        <w:t>/site/landismodel/publications</w:t>
+        <w:t>www.landis-ii.org/site/landismodel/publications</w:t>
       </w:r>
       <w:r>
         <w:t>.</w:t>
@@ -3579,21 +3597,21 @@
       <w:pPr>
         <w:pStyle w:val="Heading2"/>
       </w:pPr>
-      <w:bookmarkStart w:id="1" w:name="_Toc285123626"/>
+      <w:bookmarkStart w:id="2" w:name="_Toc285123626"/>
       <w:r>
         <w:t>Notation</w:t>
       </w:r>
-      <w:bookmarkEnd w:id="1"/>
+      <w:bookmarkEnd w:id="2"/>
     </w:p>
     <w:p>
       <w:pPr>
         <w:pStyle w:val="Heading3"/>
       </w:pPr>
-      <w:bookmarkStart w:id="2" w:name="_Toc285123627"/>
+      <w:bookmarkStart w:id="3" w:name="_Toc285123627"/>
       <w:r>
         <w:t>Random Numbers</w:t>
       </w:r>
-      <w:bookmarkEnd w:id="2"/>
+      <w:bookmarkEnd w:id="3"/>
     </w:p>
     <w:p>
       <w:pPr>
@@ -3611,9 +3629,11 @@
           <w:iCs/>
         </w:rPr>
       </w:pPr>
+      <w:proofErr w:type="gramStart"/>
       <w:r>
         <w:t>random</w:t>
       </w:r>
+      <w:proofErr w:type="gramEnd"/>
       <w:r>
         <w:rPr>
           <w:vertAlign w:val="subscript"/>
@@ -3655,9 +3675,11 @@
           <w:iCs/>
         </w:rPr>
       </w:pPr>
+      <w:proofErr w:type="gramStart"/>
       <w:r>
         <w:t>random</w:t>
       </w:r>
+      <w:proofErr w:type="gramEnd"/>
       <w:r>
         <w:rPr>
           <w:vertAlign w:val="subscript"/>
@@ -3691,9 +3713,11 @@
           <w:iCs/>
         </w:rPr>
       </w:pPr>
+      <w:proofErr w:type="gramStart"/>
       <w:r>
         <w:t>random</w:t>
       </w:r>
+      <w:proofErr w:type="gramEnd"/>
       <w:r>
         <w:rPr>
           <w:vertAlign w:val="subscript"/>
@@ -3715,12 +3739,12 @@
       <w:pPr>
         <w:pStyle w:val="Heading2"/>
       </w:pPr>
-      <w:bookmarkStart w:id="3" w:name="_Toc285123628"/>
+      <w:bookmarkStart w:id="4" w:name="_Toc285123628"/>
       <w:r>
         <w:lastRenderedPageBreak/>
         <w:t>References</w:t>
       </w:r>
-      <w:bookmarkEnd w:id="3"/>
+      <w:bookmarkEnd w:id="4"/>
     </w:p>
     <w:p>
       <w:pPr>
@@ -3739,8 +3763,21 @@
         <w:spacing w:after="240"/>
         <w:ind w:left="1440" w:hanging="318"/>
       </w:pPr>
-      <w:r>
-        <w:t>Scheller, R.M., J.B. Domingo, B.R. Sturtevant, J.S. Williams, A. Rudy, D.J. Mladenoff, and E.J. Gustafson.  2007.  Introducing LANDIS-II:  design and development of a collaborative landscape simulation model with flexible spatial and temporal scales.  Ecological Modelling 201 (3-4): 409-419.</w:t>
+      <w:proofErr w:type="spellStart"/>
+      <w:r>
+        <w:t>Scheller</w:t>
+      </w:r>
+      <w:proofErr w:type="spellEnd"/>
+      <w:r>
+        <w:t xml:space="preserve">, R.M., J.B. Domingo, B.R. Sturtevant, J.S. Williams, A. Rudy, D.J. </w:t>
+      </w:r>
+      <w:proofErr w:type="spellStart"/>
+      <w:r>
+        <w:t>Mladenoff</w:t>
+      </w:r>
+      <w:proofErr w:type="spellEnd"/>
+      <w:r>
+        <w:t>, and E.J. Gustafson.  2007.  Introducing LANDIS-II:  design and development of a collaborative landscape simulation model with flexible spatial and temporal scales.  Ecological Modelling 201 (3-4): 409-419.</w:t>
       </w:r>
     </w:p>
     <w:p>
@@ -3761,7 +3798,31 @@
         <w:ind w:left="1440" w:hanging="318"/>
       </w:pPr>
       <w:r>
-        <w:t xml:space="preserve">Gustafson, E. J., S. R. Shifley, D. J. Mladenoff , K. K. Nimerfro, and  H. S. He. 2000. Spatial simulation of forest succession and timber harvesting using LANDIS. Canadian Journal of Forest Research </w:t>
+        <w:t xml:space="preserve">Gustafson, E. J., S. R. </w:t>
+      </w:r>
+      <w:proofErr w:type="spellStart"/>
+      <w:r>
+        <w:t>Shifley</w:t>
+      </w:r>
+      <w:proofErr w:type="spellEnd"/>
+      <w:r>
+        <w:t xml:space="preserve">, D. J. </w:t>
+      </w:r>
+      <w:proofErr w:type="spellStart"/>
+      <w:r>
+        <w:t>Mladenoff</w:t>
+      </w:r>
+      <w:proofErr w:type="spellEnd"/>
+      <w:r>
+        <w:t xml:space="preserve"> , K. K. </w:t>
+      </w:r>
+      <w:proofErr w:type="spellStart"/>
+      <w:r>
+        <w:t>Nimerfro</w:t>
+      </w:r>
+      <w:proofErr w:type="spellEnd"/>
+      <w:r>
+        <w:t xml:space="preserve">, and  H. S. He. 2000. Spatial simulation of forest succession and timber harvesting using LANDIS. Canadian Journal of Forest Research </w:t>
       </w:r>
       <w:r>
         <w:rPr>
@@ -3783,8 +3844,21 @@
         <w:spacing w:after="240"/>
         <w:ind w:left="1440" w:hanging="318"/>
       </w:pPr>
-      <w:r>
-        <w:t xml:space="preserve">He, H. S. and D. J. Mladenoff. 1999. Spatially explicit and stochastic simulation of forest landscape fire disturbance and succession. Ecology </w:t>
+      <w:proofErr w:type="gramStart"/>
+      <w:r>
+        <w:t xml:space="preserve">He, H. S. and D. J. </w:t>
+      </w:r>
+      <w:proofErr w:type="spellStart"/>
+      <w:r>
+        <w:t>Mladenoff</w:t>
+      </w:r>
+      <w:proofErr w:type="spellEnd"/>
+      <w:r>
+        <w:t>.</w:t>
+      </w:r>
+      <w:proofErr w:type="gramEnd"/>
+      <w:r>
+        <w:t xml:space="preserve"> 1999. Spatially explicit and stochastic simulation of forest landscape fire disturbance and succession. Ecology </w:t>
       </w:r>
       <w:r>
         <w:rPr>
@@ -3806,8 +3880,30 @@
         <w:spacing w:after="240"/>
         <w:ind w:left="1440" w:hanging="318"/>
       </w:pPr>
-      <w:r>
-        <w:t>Mladenoff, D. J., G. E. Host, J. Boeder, and T. R. Crow. 1996. LANDIS: A spatial model of forest landscape disturbance, succession, and management. Pages 175-179</w:t>
+      <w:proofErr w:type="spellStart"/>
+      <w:proofErr w:type="gramStart"/>
+      <w:r>
+        <w:t>Mladenoff</w:t>
+      </w:r>
+      <w:proofErr w:type="spellEnd"/>
+      <w:r>
+        <w:t xml:space="preserve">, D. J., G. E. Host, J. </w:t>
+      </w:r>
+      <w:proofErr w:type="spellStart"/>
+      <w:r>
+        <w:t>Boeder</w:t>
+      </w:r>
+      <w:proofErr w:type="spellEnd"/>
+      <w:r>
+        <w:t>, and T. R. Crow.</w:t>
+      </w:r>
+      <w:proofErr w:type="gramEnd"/>
+      <w:r>
+        <w:t xml:space="preserve"> 1996. LANDIS: A spatial model of forest landscape disturbance, succession, and management. </w:t>
+      </w:r>
+      <w:proofErr w:type="gramStart"/>
+      <w:r>
+        <w:t>Pages 175-179</w:t>
       </w:r>
       <w:r>
         <w:rPr>
@@ -3817,20 +3913,64 @@
         <w:t xml:space="preserve"> in</w:t>
       </w:r>
       <w:r>
-        <w:t xml:space="preserve"> M. F. Goodchild, L. T. Steyaert, B. O. Parks, C. A. Johnston, D. Maidment, M. Crane, and S. Glendinning, editors. GIS and environmental modeling: progress and research issues. GIS World Books, Fort Collins, Colorado, USA. </w:t>
+        <w:t xml:space="preserve"> M. F. </w:t>
+      </w:r>
+      <w:proofErr w:type="spellStart"/>
+      <w:r>
+        <w:t>Goodchild</w:t>
+      </w:r>
+      <w:proofErr w:type="spellEnd"/>
+      <w:r>
+        <w:t xml:space="preserve">, L. T. </w:t>
+      </w:r>
+      <w:proofErr w:type="spellStart"/>
+      <w:r>
+        <w:t>Steyaert</w:t>
+      </w:r>
+      <w:proofErr w:type="spellEnd"/>
+      <w:r>
+        <w:t xml:space="preserve">, B. O. Parks, C. A. Johnston, D. </w:t>
+      </w:r>
+      <w:proofErr w:type="spellStart"/>
+      <w:r>
+        <w:t>Maidment</w:t>
+      </w:r>
+      <w:proofErr w:type="spellEnd"/>
+      <w:r>
+        <w:t xml:space="preserve">, M. Crane, and S. </w:t>
+      </w:r>
+      <w:proofErr w:type="spellStart"/>
+      <w:r>
+        <w:t>Glendinning</w:t>
+      </w:r>
+      <w:proofErr w:type="spellEnd"/>
+      <w:r>
+        <w:t>, editors.</w:t>
+      </w:r>
+      <w:proofErr w:type="gramEnd"/>
+      <w:r>
+        <w:t xml:space="preserve"> GIS and environmental modeling: progress and research issues. </w:t>
+      </w:r>
+      <w:proofErr w:type="gramStart"/>
+      <w:r>
+        <w:t>GIS World Books, Fort Collins, Colorado, USA.</w:t>
+      </w:r>
+      <w:proofErr w:type="gramEnd"/>
+      <w:r>
+        <w:t xml:space="preserve"> </w:t>
       </w:r>
     </w:p>
     <w:p>
       <w:pPr>
         <w:pStyle w:val="Heading2"/>
       </w:pPr>
-      <w:bookmarkStart w:id="4" w:name="_Toc113769710"/>
-      <w:bookmarkStart w:id="5" w:name="_Toc285123629"/>
+      <w:bookmarkStart w:id="5" w:name="_Toc113769710"/>
+      <w:bookmarkStart w:id="6" w:name="_Toc285123629"/>
       <w:r>
         <w:t>Acknowledgements</w:t>
       </w:r>
-      <w:bookmarkEnd w:id="4"/>
       <w:bookmarkEnd w:id="5"/>
+      <w:bookmarkEnd w:id="6"/>
     </w:p>
     <w:p>
       <w:pPr>
@@ -3862,21 +4002,29 @@
         <w:t>, Wisconsin</w:t>
       </w:r>
       <w:r>
-        <w:t>.  Valuable contributions to the development of the model and extensions were made by Brian R. Sturtevant, Eric J. Gustafson, and David J. Mladenoff.</w:t>
+        <w:t xml:space="preserve">.  Valuable contributions to the development of the model and extensions were made by Brian R. Sturtevant, Eric J. Gustafson, and David J. </w:t>
+      </w:r>
+      <w:proofErr w:type="spellStart"/>
+      <w:r>
+        <w:t>Mladenoff</w:t>
+      </w:r>
+      <w:proofErr w:type="spellEnd"/>
+      <w:r>
+        <w:t>.</w:t>
       </w:r>
     </w:p>
     <w:p>
       <w:pPr>
         <w:pStyle w:val="Heading1"/>
       </w:pPr>
-      <w:bookmarkStart w:id="6" w:name="_Toc75951509"/>
-      <w:bookmarkStart w:id="7" w:name="_Toc285123630"/>
+      <w:bookmarkStart w:id="7" w:name="_Toc75951509"/>
+      <w:bookmarkStart w:id="8" w:name="_Toc285123630"/>
       <w:r>
         <w:lastRenderedPageBreak/>
         <w:t>Overview</w:t>
       </w:r>
-      <w:bookmarkEnd w:id="6"/>
       <w:bookmarkEnd w:id="7"/>
+      <w:bookmarkEnd w:id="8"/>
     </w:p>
     <w:p>
       <w:pPr>
@@ -4298,11 +4446,11 @@
                         <w:noProof/>
                       </w:rPr>
                     </w:pPr>
-                    <w:bookmarkStart w:id="8" w:name="_Ref75346651"/>
+                    <w:bookmarkStart w:id="9" w:name="_Ref75346651"/>
                     <w:r>
                       <w:t>Figure 1</w:t>
                     </w:r>
-                    <w:bookmarkEnd w:id="8"/>
+                    <w:bookmarkEnd w:id="9"/>
                     <w:r>
                       <w:t xml:space="preserve"> – Ecological processes modify landscape.</w:t>
                     </w:r>
@@ -4322,13 +4470,13 @@
       <w:pPr>
         <w:pStyle w:val="Heading2"/>
       </w:pPr>
-      <w:bookmarkStart w:id="9" w:name="_Toc75951510"/>
-      <w:bookmarkStart w:id="10" w:name="_Toc285123631"/>
+      <w:bookmarkStart w:id="10" w:name="_Toc75951510"/>
+      <w:bookmarkStart w:id="11" w:name="_Toc285123631"/>
       <w:r>
         <w:t>Process Time Steps</w:t>
       </w:r>
-      <w:bookmarkEnd w:id="9"/>
       <w:bookmarkEnd w:id="10"/>
+      <w:bookmarkEnd w:id="11"/>
     </w:p>
     <w:p>
       <w:pPr>
@@ -4342,14 +4490,14 @@
       <w:pPr>
         <w:pStyle w:val="Heading1"/>
       </w:pPr>
-      <w:bookmarkStart w:id="11" w:name="_Toc75951511"/>
-      <w:bookmarkStart w:id="12" w:name="_Toc285123632"/>
+      <w:bookmarkStart w:id="12" w:name="_Toc75951511"/>
+      <w:bookmarkStart w:id="13" w:name="_Toc285123632"/>
       <w:r>
         <w:lastRenderedPageBreak/>
         <w:t>Landscape</w:t>
       </w:r>
-      <w:bookmarkEnd w:id="11"/>
       <w:bookmarkEnd w:id="12"/>
+      <w:bookmarkEnd w:id="13"/>
     </w:p>
     <w:p>
       <w:pPr>
@@ -4411,8 +4559,18 @@
                             <w:sz w:val="18"/>
                             <w:szCs w:val="18"/>
                           </w:rPr>
-                          <w:t>1,1</w:t>
+                          <w:t>1</w:t>
                         </w:r>
+                        <w:proofErr w:type="gramStart"/>
+                        <w:r>
+                          <w:rPr>
+                            <w:rFonts w:ascii="Verdana" w:hAnsi="Verdana" w:cs="Verdana"/>
+                            <w:sz w:val="18"/>
+                            <w:szCs w:val="18"/>
+                          </w:rPr>
+                          <w:t>,1</w:t>
+                        </w:r>
+                        <w:proofErr w:type="gramEnd"/>
                       </w:p>
                     </w:txbxContent>
                   </v:textbox>
@@ -4435,8 +4593,18 @@
                             <w:sz w:val="18"/>
                             <w:szCs w:val="18"/>
                           </w:rPr>
-                          <w:t>2,1</w:t>
+                          <w:t>2</w:t>
                         </w:r>
+                        <w:proofErr w:type="gramStart"/>
+                        <w:r>
+                          <w:rPr>
+                            <w:rFonts w:ascii="Verdana" w:hAnsi="Verdana" w:cs="Verdana"/>
+                            <w:sz w:val="18"/>
+                            <w:szCs w:val="18"/>
+                          </w:rPr>
+                          <w:t>,1</w:t>
+                        </w:r>
+                        <w:proofErr w:type="gramEnd"/>
                       </w:p>
                     </w:txbxContent>
                   </v:textbox>
@@ -4459,8 +4627,18 @@
                             <w:sz w:val="18"/>
                             <w:szCs w:val="18"/>
                           </w:rPr>
-                          <w:t>3,1</w:t>
+                          <w:t>3</w:t>
                         </w:r>
+                        <w:proofErr w:type="gramStart"/>
+                        <w:r>
+                          <w:rPr>
+                            <w:rFonts w:ascii="Verdana" w:hAnsi="Verdana" w:cs="Verdana"/>
+                            <w:sz w:val="18"/>
+                            <w:szCs w:val="18"/>
+                          </w:rPr>
+                          <w:t>,1</w:t>
+                        </w:r>
+                        <w:proofErr w:type="gramEnd"/>
                       </w:p>
                     </w:txbxContent>
                   </v:textbox>
@@ -4477,13 +4655,23 @@
                             <w:szCs w:val="18"/>
                           </w:rPr>
                         </w:pPr>
+                        <w:proofErr w:type="gramStart"/>
                         <w:r>
                           <w:rPr>
                             <w:rFonts w:ascii="Verdana" w:hAnsi="Verdana" w:cs="Verdana"/>
                             <w:sz w:val="18"/>
                             <w:szCs w:val="18"/>
                           </w:rPr>
-                          <w:t>x,1</w:t>
+                          <w:t>x,</w:t>
+                        </w:r>
+                        <w:proofErr w:type="gramEnd"/>
+                        <w:r>
+                          <w:rPr>
+                            <w:rFonts w:ascii="Verdana" w:hAnsi="Verdana" w:cs="Verdana"/>
+                            <w:sz w:val="18"/>
+                            <w:szCs w:val="18"/>
+                          </w:rPr>
+                          <w:t>1</w:t>
                         </w:r>
                       </w:p>
                     </w:txbxContent>
@@ -4507,8 +4695,18 @@
                             <w:sz w:val="18"/>
                             <w:szCs w:val="18"/>
                           </w:rPr>
-                          <w:t>R,1</w:t>
+                          <w:t>R</w:t>
                         </w:r>
+                        <w:proofErr w:type="gramStart"/>
+                        <w:r>
+                          <w:rPr>
+                            <w:rFonts w:ascii="Verdana" w:hAnsi="Verdana" w:cs="Verdana"/>
+                            <w:sz w:val="18"/>
+                            <w:szCs w:val="18"/>
+                          </w:rPr>
+                          <w:t>,1</w:t>
+                        </w:r>
+                        <w:proofErr w:type="gramEnd"/>
                       </w:p>
                     </w:txbxContent>
                   </v:textbox>
@@ -4539,8 +4737,18 @@
                             <w:sz w:val="18"/>
                             <w:szCs w:val="18"/>
                           </w:rPr>
-                          <w:t>1,2</w:t>
+                          <w:t>1</w:t>
                         </w:r>
+                        <w:proofErr w:type="gramStart"/>
+                        <w:r>
+                          <w:rPr>
+                            <w:rFonts w:ascii="Verdana" w:hAnsi="Verdana" w:cs="Verdana"/>
+                            <w:sz w:val="18"/>
+                            <w:szCs w:val="18"/>
+                          </w:rPr>
+                          <w:t>,2</w:t>
+                        </w:r>
+                        <w:proofErr w:type="gramEnd"/>
                       </w:p>
                     </w:txbxContent>
                   </v:textbox>
@@ -4563,8 +4771,18 @@
                             <w:sz w:val="18"/>
                             <w:szCs w:val="18"/>
                           </w:rPr>
-                          <w:t>2,2</w:t>
+                          <w:t>2</w:t>
                         </w:r>
+                        <w:proofErr w:type="gramStart"/>
+                        <w:r>
+                          <w:rPr>
+                            <w:rFonts w:ascii="Verdana" w:hAnsi="Verdana" w:cs="Verdana"/>
+                            <w:sz w:val="18"/>
+                            <w:szCs w:val="18"/>
+                          </w:rPr>
+                          <w:t>,2</w:t>
+                        </w:r>
+                        <w:proofErr w:type="gramEnd"/>
                       </w:p>
                     </w:txbxContent>
                   </v:textbox>
@@ -4587,8 +4805,18 @@
                             <w:sz w:val="18"/>
                             <w:szCs w:val="18"/>
                           </w:rPr>
-                          <w:t>3,2</w:t>
+                          <w:t>3</w:t>
                         </w:r>
+                        <w:proofErr w:type="gramStart"/>
+                        <w:r>
+                          <w:rPr>
+                            <w:rFonts w:ascii="Verdana" w:hAnsi="Verdana" w:cs="Verdana"/>
+                            <w:sz w:val="18"/>
+                            <w:szCs w:val="18"/>
+                          </w:rPr>
+                          <w:t>,2</w:t>
+                        </w:r>
+                        <w:proofErr w:type="gramEnd"/>
                       </w:p>
                     </w:txbxContent>
                   </v:textbox>
@@ -4605,13 +4833,23 @@
                             <w:szCs w:val="18"/>
                           </w:rPr>
                         </w:pPr>
+                        <w:proofErr w:type="gramStart"/>
                         <w:r>
                           <w:rPr>
                             <w:rFonts w:ascii="Verdana" w:hAnsi="Verdana" w:cs="Verdana"/>
                             <w:sz w:val="18"/>
                             <w:szCs w:val="18"/>
                           </w:rPr>
-                          <w:t>x,2</w:t>
+                          <w:t>x,</w:t>
+                        </w:r>
+                        <w:proofErr w:type="gramEnd"/>
+                        <w:r>
+                          <w:rPr>
+                            <w:rFonts w:ascii="Verdana" w:hAnsi="Verdana" w:cs="Verdana"/>
+                            <w:sz w:val="18"/>
+                            <w:szCs w:val="18"/>
+                          </w:rPr>
+                          <w:t>2</w:t>
                         </w:r>
                       </w:p>
                     </w:txbxContent>
@@ -4635,8 +4873,18 @@
                             <w:sz w:val="18"/>
                             <w:szCs w:val="18"/>
                           </w:rPr>
-                          <w:t>R,2</w:t>
+                          <w:t>R</w:t>
                         </w:r>
+                        <w:proofErr w:type="gramStart"/>
+                        <w:r>
+                          <w:rPr>
+                            <w:rFonts w:ascii="Verdana" w:hAnsi="Verdana" w:cs="Verdana"/>
+                            <w:sz w:val="18"/>
+                            <w:szCs w:val="18"/>
+                          </w:rPr>
+                          <w:t>,2</w:t>
+                        </w:r>
+                        <w:proofErr w:type="gramEnd"/>
                       </w:p>
                     </w:txbxContent>
                   </v:textbox>
@@ -4667,8 +4915,18 @@
                             <w:sz w:val="18"/>
                             <w:szCs w:val="18"/>
                           </w:rPr>
-                          <w:t>1,3</w:t>
+                          <w:t>1</w:t>
                         </w:r>
+                        <w:proofErr w:type="gramStart"/>
+                        <w:r>
+                          <w:rPr>
+                            <w:rFonts w:ascii="Verdana" w:hAnsi="Verdana" w:cs="Verdana"/>
+                            <w:sz w:val="18"/>
+                            <w:szCs w:val="18"/>
+                          </w:rPr>
+                          <w:t>,3</w:t>
+                        </w:r>
+                        <w:proofErr w:type="gramEnd"/>
                       </w:p>
                     </w:txbxContent>
                   </v:textbox>
@@ -4691,8 +4949,18 @@
                             <w:sz w:val="18"/>
                             <w:szCs w:val="18"/>
                           </w:rPr>
-                          <w:t>2,3</w:t>
+                          <w:t>2</w:t>
                         </w:r>
+                        <w:proofErr w:type="gramStart"/>
+                        <w:r>
+                          <w:rPr>
+                            <w:rFonts w:ascii="Verdana" w:hAnsi="Verdana" w:cs="Verdana"/>
+                            <w:sz w:val="18"/>
+                            <w:szCs w:val="18"/>
+                          </w:rPr>
+                          <w:t>,3</w:t>
+                        </w:r>
+                        <w:proofErr w:type="gramEnd"/>
                       </w:p>
                     </w:txbxContent>
                   </v:textbox>
@@ -4715,8 +4983,18 @@
                             <w:sz w:val="18"/>
                             <w:szCs w:val="18"/>
                           </w:rPr>
-                          <w:t>3,3</w:t>
+                          <w:t>3</w:t>
                         </w:r>
+                        <w:proofErr w:type="gramStart"/>
+                        <w:r>
+                          <w:rPr>
+                            <w:rFonts w:ascii="Verdana" w:hAnsi="Verdana" w:cs="Verdana"/>
+                            <w:sz w:val="18"/>
+                            <w:szCs w:val="18"/>
+                          </w:rPr>
+                          <w:t>,3</w:t>
+                        </w:r>
+                        <w:proofErr w:type="gramEnd"/>
                       </w:p>
                     </w:txbxContent>
                   </v:textbox>
@@ -4733,13 +5011,23 @@
                             <w:szCs w:val="18"/>
                           </w:rPr>
                         </w:pPr>
+                        <w:proofErr w:type="gramStart"/>
                         <w:r>
                           <w:rPr>
                             <w:rFonts w:ascii="Verdana" w:hAnsi="Verdana" w:cs="Verdana"/>
                             <w:sz w:val="18"/>
                             <w:szCs w:val="18"/>
                           </w:rPr>
-                          <w:t>x,3</w:t>
+                          <w:t>x,</w:t>
+                        </w:r>
+                        <w:proofErr w:type="gramEnd"/>
+                        <w:r>
+                          <w:rPr>
+                            <w:rFonts w:ascii="Verdana" w:hAnsi="Verdana" w:cs="Verdana"/>
+                            <w:sz w:val="18"/>
+                            <w:szCs w:val="18"/>
+                          </w:rPr>
+                          <w:t>3</w:t>
                         </w:r>
                       </w:p>
                     </w:txbxContent>
@@ -4763,8 +5051,18 @@
                             <w:sz w:val="18"/>
                             <w:szCs w:val="18"/>
                           </w:rPr>
-                          <w:t>R,3</w:t>
+                          <w:t>R</w:t>
                         </w:r>
+                        <w:proofErr w:type="gramStart"/>
+                        <w:r>
+                          <w:rPr>
+                            <w:rFonts w:ascii="Verdana" w:hAnsi="Verdana" w:cs="Verdana"/>
+                            <w:sz w:val="18"/>
+                            <w:szCs w:val="18"/>
+                          </w:rPr>
+                          <w:t>,3</w:t>
+                        </w:r>
+                        <w:proofErr w:type="gramEnd"/>
                       </w:p>
                     </w:txbxContent>
                   </v:textbox>
@@ -4795,8 +5093,18 @@
                             <w:sz w:val="18"/>
                             <w:szCs w:val="18"/>
                           </w:rPr>
-                          <w:t>1,y</w:t>
+                          <w:t>1</w:t>
                         </w:r>
+                        <w:proofErr w:type="gramStart"/>
+                        <w:r>
+                          <w:rPr>
+                            <w:rFonts w:ascii="Verdana" w:hAnsi="Verdana" w:cs="Verdana"/>
+                            <w:sz w:val="18"/>
+                            <w:szCs w:val="18"/>
+                          </w:rPr>
+                          <w:t>,y</w:t>
+                        </w:r>
+                        <w:proofErr w:type="gramEnd"/>
                       </w:p>
                     </w:txbxContent>
                   </v:textbox>
@@ -4819,8 +5127,18 @@
                             <w:sz w:val="18"/>
                             <w:szCs w:val="18"/>
                           </w:rPr>
-                          <w:t>2,y</w:t>
+                          <w:t>2</w:t>
                         </w:r>
+                        <w:proofErr w:type="gramStart"/>
+                        <w:r>
+                          <w:rPr>
+                            <w:rFonts w:ascii="Verdana" w:hAnsi="Verdana" w:cs="Verdana"/>
+                            <w:sz w:val="18"/>
+                            <w:szCs w:val="18"/>
+                          </w:rPr>
+                          <w:t>,y</w:t>
+                        </w:r>
+                        <w:proofErr w:type="gramEnd"/>
                       </w:p>
                     </w:txbxContent>
                   </v:textbox>
@@ -4843,8 +5161,18 @@
                             <w:sz w:val="18"/>
                             <w:szCs w:val="18"/>
                           </w:rPr>
-                          <w:t>3,y</w:t>
+                          <w:t>3</w:t>
                         </w:r>
+                        <w:proofErr w:type="gramStart"/>
+                        <w:r>
+                          <w:rPr>
+                            <w:rFonts w:ascii="Verdana" w:hAnsi="Verdana" w:cs="Verdana"/>
+                            <w:sz w:val="18"/>
+                            <w:szCs w:val="18"/>
+                          </w:rPr>
+                          <w:t>,y</w:t>
+                        </w:r>
+                        <w:proofErr w:type="gramEnd"/>
                       </w:p>
                     </w:txbxContent>
                   </v:textbox>
@@ -4861,14 +5189,26 @@
                             <w:szCs w:val="18"/>
                           </w:rPr>
                         </w:pPr>
+                        <w:proofErr w:type="spellStart"/>
+                        <w:proofErr w:type="gramStart"/>
                         <w:r>
                           <w:rPr>
                             <w:rFonts w:ascii="Verdana" w:hAnsi="Verdana" w:cs="Verdana"/>
                             <w:sz w:val="18"/>
                             <w:szCs w:val="18"/>
                           </w:rPr>
-                          <w:t>x,y</w:t>
+                          <w:t>x,</w:t>
                         </w:r>
+                        <w:proofErr w:type="gramEnd"/>
+                        <w:r>
+                          <w:rPr>
+                            <w:rFonts w:ascii="Verdana" w:hAnsi="Verdana" w:cs="Verdana"/>
+                            <w:sz w:val="18"/>
+                            <w:szCs w:val="18"/>
+                          </w:rPr>
+                          <w:t>y</w:t>
+                        </w:r>
+                        <w:proofErr w:type="spellEnd"/>
                       </w:p>
                     </w:txbxContent>
                   </v:textbox>
@@ -4885,14 +5225,26 @@
                             <w:szCs w:val="18"/>
                           </w:rPr>
                         </w:pPr>
+                        <w:proofErr w:type="spellStart"/>
                         <w:r>
                           <w:rPr>
                             <w:rFonts w:ascii="Verdana" w:hAnsi="Verdana" w:cs="Verdana"/>
                             <w:sz w:val="18"/>
                             <w:szCs w:val="18"/>
                           </w:rPr>
-                          <w:t>R,y</w:t>
+                          <w:t>R</w:t>
                         </w:r>
+                        <w:proofErr w:type="gramStart"/>
+                        <w:r>
+                          <w:rPr>
+                            <w:rFonts w:ascii="Verdana" w:hAnsi="Verdana" w:cs="Verdana"/>
+                            <w:sz w:val="18"/>
+                            <w:szCs w:val="18"/>
+                          </w:rPr>
+                          <w:t>,y</w:t>
+                        </w:r>
+                        <w:proofErr w:type="spellEnd"/>
+                        <w:proofErr w:type="gramEnd"/>
                       </w:p>
                     </w:txbxContent>
                   </v:textbox>
@@ -4922,8 +5274,18 @@
                           <w:sz w:val="18"/>
                           <w:szCs w:val="18"/>
                         </w:rPr>
-                        <w:t>1,C</w:t>
+                        <w:t>1</w:t>
                       </w:r>
+                      <w:proofErr w:type="gramStart"/>
+                      <w:r>
+                        <w:rPr>
+                          <w:rFonts w:ascii="Verdana" w:hAnsi="Verdana" w:cs="Verdana"/>
+                          <w:sz w:val="18"/>
+                          <w:szCs w:val="18"/>
+                        </w:rPr>
+                        <w:t>,C</w:t>
+                      </w:r>
+                      <w:proofErr w:type="gramEnd"/>
                     </w:p>
                   </w:txbxContent>
                 </v:textbox>
@@ -4946,8 +5308,18 @@
                           <w:sz w:val="18"/>
                           <w:szCs w:val="18"/>
                         </w:rPr>
-                        <w:t>2,C</w:t>
+                        <w:t>2</w:t>
                       </w:r>
+                      <w:proofErr w:type="gramStart"/>
+                      <w:r>
+                        <w:rPr>
+                          <w:rFonts w:ascii="Verdana" w:hAnsi="Verdana" w:cs="Verdana"/>
+                          <w:sz w:val="18"/>
+                          <w:szCs w:val="18"/>
+                        </w:rPr>
+                        <w:t>,C</w:t>
+                      </w:r>
+                      <w:proofErr w:type="gramEnd"/>
                     </w:p>
                   </w:txbxContent>
                 </v:textbox>
@@ -4970,8 +5342,18 @@
                           <w:sz w:val="18"/>
                           <w:szCs w:val="18"/>
                         </w:rPr>
-                        <w:t>3,C</w:t>
+                        <w:t>3</w:t>
                       </w:r>
+                      <w:proofErr w:type="gramStart"/>
+                      <w:r>
+                        <w:rPr>
+                          <w:rFonts w:ascii="Verdana" w:hAnsi="Verdana" w:cs="Verdana"/>
+                          <w:sz w:val="18"/>
+                          <w:szCs w:val="18"/>
+                        </w:rPr>
+                        <w:t>,C</w:t>
+                      </w:r>
+                      <w:proofErr w:type="gramEnd"/>
                     </w:p>
                   </w:txbxContent>
                 </v:textbox>
@@ -4988,14 +5370,26 @@
                           <w:szCs w:val="18"/>
                         </w:rPr>
                       </w:pPr>
+                      <w:proofErr w:type="spellStart"/>
+                      <w:proofErr w:type="gramStart"/>
                       <w:r>
                         <w:rPr>
                           <w:rFonts w:ascii="Verdana" w:hAnsi="Verdana" w:cs="Verdana"/>
                           <w:sz w:val="18"/>
                           <w:szCs w:val="18"/>
                         </w:rPr>
-                        <w:t>x,C</w:t>
+                        <w:t>x,</w:t>
                       </w:r>
+                      <w:proofErr w:type="gramEnd"/>
+                      <w:r>
+                        <w:rPr>
+                          <w:rFonts w:ascii="Verdana" w:hAnsi="Verdana" w:cs="Verdana"/>
+                          <w:sz w:val="18"/>
+                          <w:szCs w:val="18"/>
+                        </w:rPr>
+                        <w:t>C</w:t>
+                      </w:r>
+                      <w:proofErr w:type="spellEnd"/>
                     </w:p>
                   </w:txbxContent>
                 </v:textbox>
@@ -5018,8 +5412,18 @@
                           <w:sz w:val="18"/>
                           <w:szCs w:val="18"/>
                         </w:rPr>
-                        <w:t>R,C</w:t>
+                        <w:t>R</w:t>
                       </w:r>
+                      <w:proofErr w:type="gramStart"/>
+                      <w:r>
+                        <w:rPr>
+                          <w:rFonts w:ascii="Verdana" w:hAnsi="Verdana" w:cs="Verdana"/>
+                          <w:sz w:val="18"/>
+                          <w:szCs w:val="18"/>
+                        </w:rPr>
+                        <w:t>,C</w:t>
+                      </w:r>
+                      <w:proofErr w:type="gramEnd"/>
                     </w:p>
                   </w:txbxContent>
                 </v:textbox>
@@ -5088,11 +5492,11 @@
                     <w:pPr>
                       <w:pStyle w:val="figurecaption"/>
                     </w:pPr>
-                    <w:bookmarkStart w:id="13" w:name="_Ref75415566"/>
+                    <w:bookmarkStart w:id="14" w:name="_Ref75415566"/>
                     <w:r>
                       <w:t xml:space="preserve">Figure </w:t>
                     </w:r>
-                    <w:bookmarkEnd w:id="13"/>
+                    <w:bookmarkEnd w:id="14"/>
                     <w:r>
                       <w:t>2 – Sites and their locations on the landscape grid.</w:t>
                     </w:r>
@@ -5112,13 +5516,13 @@
       <w:pPr>
         <w:pStyle w:val="Heading2"/>
       </w:pPr>
-      <w:bookmarkStart w:id="14" w:name="_Toc75951512"/>
-      <w:bookmarkStart w:id="15" w:name="_Toc285123633"/>
+      <w:bookmarkStart w:id="15" w:name="_Toc75951512"/>
+      <w:bookmarkStart w:id="16" w:name="_Toc285123633"/>
       <w:r>
         <w:t>Region of Interest</w:t>
       </w:r>
-      <w:bookmarkEnd w:id="14"/>
       <w:bookmarkEnd w:id="15"/>
+      <w:bookmarkEnd w:id="16"/>
     </w:p>
     <w:p>
       <w:pPr>
@@ -5893,6 +6297,7 @@
                         <w:szCs w:val="20"/>
                       </w:rPr>
                     </w:pPr>
+                    <w:proofErr w:type="gramStart"/>
                     <w:r>
                       <w:rPr>
                         <w:rFonts w:ascii="Arial" w:hAnsi="Arial" w:cs="Arial"/>
@@ -5901,6 +6306,7 @@
                       </w:rPr>
                       <w:t>active</w:t>
                     </w:r>
+                    <w:proofErr w:type="gramEnd"/>
                   </w:p>
                   <w:p>
                     <w:pPr>
@@ -5911,6 +6317,7 @@
                         <w:szCs w:val="20"/>
                       </w:rPr>
                     </w:pPr>
+                    <w:proofErr w:type="gramStart"/>
                     <w:r>
                       <w:rPr>
                         <w:rFonts w:ascii="Arial" w:hAnsi="Arial" w:cs="Arial"/>
@@ -5919,6 +6326,7 @@
                       </w:rPr>
                       <w:t>inactive</w:t>
                     </w:r>
+                    <w:proofErr w:type="gramEnd"/>
                   </w:p>
                   <w:p>
                     <w:pPr>
@@ -5929,6 +6337,7 @@
                         <w:szCs w:val="20"/>
                       </w:rPr>
                     </w:pPr>
+                    <w:proofErr w:type="gramStart"/>
                     <w:r>
                       <w:rPr>
                         <w:rFonts w:ascii="Arial" w:hAnsi="Arial" w:cs="Arial"/>
@@ -5937,6 +6346,7 @@
                       </w:rPr>
                       <w:t>water</w:t>
                     </w:r>
+                    <w:proofErr w:type="gramEnd"/>
                     <w:r>
                       <w:rPr>
                         <w:rFonts w:ascii="Arial" w:hAnsi="Arial" w:cs="Arial"/>
@@ -5970,11 +6380,11 @@
                         <w:noProof/>
                       </w:rPr>
                     </w:pPr>
-                    <w:bookmarkStart w:id="16" w:name="_Ref75417370"/>
+                    <w:bookmarkStart w:id="17" w:name="_Ref75417370"/>
                     <w:r>
                       <w:t>Figure 3</w:t>
                     </w:r>
-                    <w:bookmarkEnd w:id="16"/>
+                    <w:bookmarkEnd w:id="17"/>
                     <w:r>
                       <w:t xml:space="preserve"> – Region of interest on a landscape.</w:t>
                     </w:r>
@@ -5991,13 +6401,13 @@
       <w:pPr>
         <w:pStyle w:val="Heading2"/>
       </w:pPr>
-      <w:bookmarkStart w:id="17" w:name="_Toc75951513"/>
-      <w:bookmarkStart w:id="18" w:name="_Toc285123634"/>
+      <w:bookmarkStart w:id="18" w:name="_Toc75951513"/>
+      <w:bookmarkStart w:id="19" w:name="_Toc285123634"/>
       <w:r>
         <w:t>Forest Sites</w:t>
       </w:r>
-      <w:bookmarkEnd w:id="17"/>
       <w:bookmarkEnd w:id="18"/>
+      <w:bookmarkEnd w:id="19"/>
     </w:p>
     <w:p>
       <w:pPr>
@@ -6021,16 +6431,16 @@
       <w:pPr>
         <w:pStyle w:val="Heading3"/>
       </w:pPr>
-      <w:bookmarkStart w:id="19" w:name="_Ref75942678"/>
-      <w:bookmarkStart w:id="20" w:name="_Toc75951514"/>
-      <w:bookmarkStart w:id="21" w:name="_Toc285123635"/>
-      <w:bookmarkStart w:id="22" w:name="_Ref75570557"/>
+      <w:bookmarkStart w:id="20" w:name="_Ref75942678"/>
+      <w:bookmarkStart w:id="21" w:name="_Toc75951514"/>
+      <w:bookmarkStart w:id="22" w:name="_Toc285123635"/>
+      <w:bookmarkStart w:id="23" w:name="_Ref75570557"/>
       <w:r>
         <w:t>Tree Species – Parameters</w:t>
       </w:r>
-      <w:bookmarkEnd w:id="19"/>
       <w:bookmarkEnd w:id="20"/>
       <w:bookmarkEnd w:id="21"/>
+      <w:bookmarkEnd w:id="22"/>
     </w:p>
     <w:p>
       <w:pPr>
@@ -6088,19 +6498,35 @@
       <w:pPr>
         <w:pStyle w:val="tablecaption"/>
       </w:pPr>
-      <w:bookmarkStart w:id="23" w:name="_Ref75429593"/>
+      <w:bookmarkStart w:id="24" w:name="_Ref75429593"/>
       <w:r>
         <w:t xml:space="preserve">Table </w:t>
       </w:r>
-      <w:fldSimple w:instr=" SEQ Table \* ARABIC ">
-        <w:r>
-          <w:rPr>
-            <w:noProof/>
-          </w:rPr>
-          <w:t>1</w:t>
-        </w:r>
-      </w:fldSimple>
-      <w:bookmarkEnd w:id="23"/>
+      <w:r>
+        <w:fldChar w:fldCharType="begin"/>
+      </w:r>
+      <w:r>
+        <w:instrText xml:space="preserve"> SEQ Ta</w:instrText>
+      </w:r>
+      <w:r>
+        <w:instrText xml:space="preserve">ble \* ARABIC </w:instrText>
+      </w:r>
+      <w:r>
+        <w:fldChar w:fldCharType="separate"/>
+      </w:r>
+      <w:r>
+        <w:rPr>
+          <w:noProof/>
+        </w:rPr>
+        <w:t>1</w:t>
+      </w:r>
+      <w:r>
+        <w:rPr>
+          <w:noProof/>
+        </w:rPr>
+        <w:fldChar w:fldCharType="end"/>
+      </w:r>
+      <w:bookmarkEnd w:id="24"/>
       <w:r>
         <w:t xml:space="preserve"> – Parameters for Tree Species</w:t>
       </w:r>
@@ -6503,8 +6929,13 @@
             <w:pPr>
               <w:pStyle w:val="tabletext"/>
             </w:pPr>
+            <w:proofErr w:type="spellStart"/>
             <w:r>
-              <w:t>resprouting (vegetative reproduction)</w:t>
+              <w:t>resprouting</w:t>
+            </w:r>
+            <w:proofErr w:type="spellEnd"/>
+            <w:r>
+              <w:t xml:space="preserve"> (vegetative reproduction)</w:t>
             </w:r>
           </w:p>
         </w:tc>
@@ -6657,8 +7088,13 @@
               <w:tab/>
             </w:r>
             <w:r>
-              <w:t>probability of resprouting</w:t>
+              <w:t xml:space="preserve">probability of </w:t>
             </w:r>
+            <w:proofErr w:type="spellStart"/>
+            <w:r>
+              <w:t>resprouting</w:t>
+            </w:r>
+            <w:proofErr w:type="spellEnd"/>
           </w:p>
         </w:tc>
         <w:tc>
@@ -6737,16 +7173,16 @@
       <w:pPr>
         <w:pStyle w:val="Heading3"/>
       </w:pPr>
-      <w:bookmarkStart w:id="24" w:name="_Ref75930146"/>
-      <w:bookmarkStart w:id="25" w:name="_Toc75951515"/>
-      <w:bookmarkStart w:id="26" w:name="_Toc285123636"/>
+      <w:bookmarkStart w:id="25" w:name="_Ref75930146"/>
+      <w:bookmarkStart w:id="26" w:name="_Toc75951515"/>
+      <w:bookmarkStart w:id="27" w:name="_Toc285123636"/>
       <w:r>
         <w:t>Tree species – Cohorts</w:t>
       </w:r>
-      <w:bookmarkEnd w:id="22"/>
-      <w:bookmarkEnd w:id="24"/>
+      <w:bookmarkEnd w:id="23"/>
       <w:bookmarkEnd w:id="25"/>
       <w:bookmarkEnd w:id="26"/>
+      <w:bookmarkEnd w:id="27"/>
     </w:p>
     <w:p>
       <w:pPr>
@@ -6773,7 +7209,11 @@
         <w:t>span</w:t>
       </w:r>
       <w:r>
-        <w:t xml:space="preserve"> of an age class is the size of the range, i.e., the number of years in the range.  By default, the span for an age class is equal to the succession time step ∆t</w:t>
+        <w:t xml:space="preserve"> of an age class is the size of the range, i.e., the number of years in the range.  By default, the span for an age class is equal to the succession time step ∆</w:t>
+      </w:r>
+      <w:proofErr w:type="spellStart"/>
+      <w:r>
+        <w:t>t</w:t>
       </w:r>
       <w:r>
         <w:rPr>
@@ -6781,6 +7221,7 @@
         </w:rPr>
         <w:t>S</w:t>
       </w:r>
+      <w:proofErr w:type="spellEnd"/>
       <w:r>
         <w:t xml:space="preserve"> (see section </w:t>
       </w:r>
@@ -6832,7 +7273,11 @@
         <w:fldChar w:fldCharType="end"/>
       </w:r>
       <w:r>
-        <w:t>).  For example, if ∆t</w:t>
+        <w:t>).  For example, if ∆</w:t>
+      </w:r>
+      <w:proofErr w:type="spellStart"/>
+      <w:r>
+        <w:t>t</w:t>
       </w:r>
       <w:r>
         <w:rPr>
@@ -6840,6 +7285,7 @@
         </w:rPr>
         <w:t>S</w:t>
       </w:r>
+      <w:proofErr w:type="spellEnd"/>
       <w:r>
         <w:t xml:space="preserve"> is 10 years, then the age classes would be 1 to 10, 11-20, 21-30, and so on.</w:t>
       </w:r>
@@ -6885,7 +7331,16 @@
         <w:fldChar w:fldCharType="end"/>
       </w:r>
       <w:r>
-        <w:t xml:space="preserve"> shows a sample set of cohorts for a site with four species present;  ∆t</w:t>
+        <w:t xml:space="preserve"> shows a sample set of cohorts for a site with four species present</w:t>
+      </w:r>
+      <w:proofErr w:type="gramStart"/>
+      <w:r>
+        <w:t>;  ∆</w:t>
+      </w:r>
+      <w:proofErr w:type="spellStart"/>
+      <w:proofErr w:type="gramEnd"/>
+      <w:r>
+        <w:t>t</w:t>
       </w:r>
       <w:r>
         <w:rPr>
@@ -6893,6 +7348,7 @@
         </w:rPr>
         <w:t>S</w:t>
       </w:r>
+      <w:proofErr w:type="spellEnd"/>
       <w:r>
         <w:t xml:space="preserve"> is 10 years in this example.</w:t>
       </w:r>
@@ -7349,11 +7805,11 @@
                         <w:szCs w:val="16"/>
                       </w:rPr>
                     </w:pPr>
-                    <w:bookmarkStart w:id="27" w:name="_Ref75420222"/>
+                    <w:bookmarkStart w:id="28" w:name="_Ref75420222"/>
                     <w:r>
                       <w:t>Figure 4</w:t>
                     </w:r>
-                    <w:bookmarkEnd w:id="27"/>
+                    <w:bookmarkEnd w:id="28"/>
                     <w:r>
                       <w:t xml:space="preserve"> – Example of a set of cohorts for a set (based on Table 1 in He1999).</w:t>
                     </w:r>
@@ -7370,22 +7826,30 @@
       <w:pPr>
         <w:pStyle w:val="Heading3"/>
       </w:pPr>
-      <w:bookmarkStart w:id="28" w:name="_Ref75570759"/>
-      <w:bookmarkStart w:id="29" w:name="_Toc75951516"/>
-      <w:bookmarkStart w:id="30" w:name="_Toc285123637"/>
+      <w:bookmarkStart w:id="29" w:name="_Ref75570759"/>
+      <w:bookmarkStart w:id="30" w:name="_Toc75951516"/>
+      <w:bookmarkStart w:id="31" w:name="_Toc285123637"/>
       <w:r>
         <w:t>Shade</w:t>
       </w:r>
-      <w:bookmarkEnd w:id="28"/>
       <w:bookmarkEnd w:id="29"/>
       <w:bookmarkEnd w:id="30"/>
+      <w:bookmarkEnd w:id="31"/>
     </w:p>
     <w:p>
       <w:pPr>
         <w:pStyle w:val="textbody"/>
       </w:pPr>
       <w:r>
-        <w:t xml:space="preserve">The amount of shade on a forest site plays a very important role in succession: it affects the ability of tree species to reproduce via seeding and resprouting (sections </w:t>
+        <w:t xml:space="preserve">The amount of shade on a forest site plays a very important role in succession: it affects the ability of tree species to reproduce via seeding and </w:t>
+      </w:r>
+      <w:proofErr w:type="spellStart"/>
+      <w:r>
+        <w:t>resprouting</w:t>
+      </w:r>
+      <w:proofErr w:type="spellEnd"/>
+      <w:r>
+        <w:t xml:space="preserve"> (sections </w:t>
       </w:r>
       <w:r>
         <w:fldChar w:fldCharType="begin"/>
@@ -7428,13 +7892,13 @@
       <w:pPr>
         <w:pStyle w:val="Heading2"/>
       </w:pPr>
-      <w:bookmarkStart w:id="31" w:name="_Toc75951517"/>
-      <w:bookmarkStart w:id="32" w:name="_Toc285123638"/>
+      <w:bookmarkStart w:id="32" w:name="_Toc75951517"/>
+      <w:bookmarkStart w:id="33" w:name="_Toc285123638"/>
       <w:r>
         <w:t>Landscape Initialization</w:t>
       </w:r>
-      <w:bookmarkEnd w:id="31"/>
       <w:bookmarkEnd w:id="32"/>
+      <w:bookmarkEnd w:id="33"/>
     </w:p>
     <w:p>
       <w:pPr>
@@ -10660,7 +11124,24 @@
                         <w:szCs w:val="16"/>
                       </w:rPr>
                       <w:tab/>
-                      <w:t>sugar maple: 20, 40, 50</w:t>
+                    </w:r>
+                    <w:proofErr w:type="gramStart"/>
+                    <w:r>
+                      <w:rPr>
+                        <w:rFonts w:ascii="Arial" w:hAnsi="Arial" w:cs="Arial"/>
+                        <w:sz w:val="16"/>
+                        <w:szCs w:val="16"/>
+                      </w:rPr>
+                      <w:t>sugar</w:t>
+                    </w:r>
+                    <w:proofErr w:type="gramEnd"/>
+                    <w:r>
+                      <w:rPr>
+                        <w:rFonts w:ascii="Arial" w:hAnsi="Arial" w:cs="Arial"/>
+                        <w:sz w:val="16"/>
+                        <w:szCs w:val="16"/>
+                      </w:rPr>
+                      <w:t xml:space="preserve"> maple: 20, 40, 50</w:t>
                     </w:r>
                   </w:p>
                   <w:p>
@@ -10678,7 +11159,24 @@
                         <w:szCs w:val="16"/>
                       </w:rPr>
                       <w:tab/>
-                      <w:t>hemlock: 120, 250, 300</w:t>
+                    </w:r>
+                    <w:proofErr w:type="gramStart"/>
+                    <w:r>
+                      <w:rPr>
+                        <w:rFonts w:ascii="Arial" w:hAnsi="Arial" w:cs="Arial"/>
+                        <w:sz w:val="16"/>
+                        <w:szCs w:val="16"/>
+                      </w:rPr>
+                      <w:t>hemlock</w:t>
+                    </w:r>
+                    <w:proofErr w:type="gramEnd"/>
+                    <w:r>
+                      <w:rPr>
+                        <w:rFonts w:ascii="Arial" w:hAnsi="Arial" w:cs="Arial"/>
+                        <w:sz w:val="16"/>
+                        <w:szCs w:val="16"/>
+                      </w:rPr>
+                      <w:t>: 120, 250, 300</w:t>
                     </w:r>
                   </w:p>
                   <w:p>
@@ -10713,8 +11211,18 @@
                         <w:szCs w:val="16"/>
                       </w:rPr>
                       <w:tab/>
-                      <w:t>sugar maple: 20, 40, 50</w:t>
+                      <w:t xml:space="preserve">sugar maple: 20, 40, </w:t>
                     </w:r>
+                    <w:proofErr w:type="gramStart"/>
+                    <w:r>
+                      <w:rPr>
+                        <w:rFonts w:ascii="Arial" w:hAnsi="Arial" w:cs="Arial"/>
+                        <w:sz w:val="16"/>
+                        <w:szCs w:val="16"/>
+                      </w:rPr>
+                      <w:t>50</w:t>
+                    </w:r>
+                    <w:proofErr w:type="gramEnd"/>
                   </w:p>
                   <w:p>
                     <w:pPr>
@@ -10731,7 +11239,24 @@
                         <w:szCs w:val="16"/>
                       </w:rPr>
                       <w:tab/>
-                      <w:t>hemlock: 120, 250, 300</w:t>
+                    </w:r>
+                    <w:proofErr w:type="gramStart"/>
+                    <w:r>
+                      <w:rPr>
+                        <w:rFonts w:ascii="Arial" w:hAnsi="Arial" w:cs="Arial"/>
+                        <w:sz w:val="16"/>
+                        <w:szCs w:val="16"/>
+                      </w:rPr>
+                      <w:t>hemlock</w:t>
+                    </w:r>
+                    <w:proofErr w:type="gramEnd"/>
+                    <w:r>
+                      <w:rPr>
+                        <w:rFonts w:ascii="Arial" w:hAnsi="Arial" w:cs="Arial"/>
+                        <w:sz w:val="16"/>
+                        <w:szCs w:val="16"/>
+                      </w:rPr>
+                      <w:t>: 120, 250, 300</w:t>
                     </w:r>
                   </w:p>
                   <w:p>
@@ -10801,7 +11326,25 @@
                         <w:szCs w:val="16"/>
                       </w:rPr>
                       <w:tab/>
-                      <w:t>yellow birch : 20, 60, 100</w:t>
+                      <w:t xml:space="preserve">yellow </w:t>
+                    </w:r>
+                    <w:proofErr w:type="gramStart"/>
+                    <w:r>
+                      <w:rPr>
+                        <w:rFonts w:ascii="Arial" w:hAnsi="Arial" w:cs="Arial"/>
+                        <w:sz w:val="16"/>
+                        <w:szCs w:val="16"/>
+                      </w:rPr>
+                      <w:t>birch :</w:t>
+                    </w:r>
+                    <w:proofErr w:type="gramEnd"/>
+                    <w:r>
+                      <w:rPr>
+                        <w:rFonts w:ascii="Arial" w:hAnsi="Arial" w:cs="Arial"/>
+                        <w:sz w:val="16"/>
+                        <w:szCs w:val="16"/>
+                      </w:rPr>
+                      <w:t xml:space="preserve"> 20, 60, 100</w:t>
                     </w:r>
                   </w:p>
                   <w:p>
@@ -10819,13 +11362,30 @@
                         <w:szCs w:val="16"/>
                       </w:rPr>
                       <w:tab/>
-                      <w:t>hemlock: 310</w:t>
+                    </w:r>
+                    <w:proofErr w:type="gramStart"/>
+                    <w:r>
+                      <w:rPr>
+                        <w:rFonts w:ascii="Arial" w:hAnsi="Arial" w:cs="Arial"/>
+                        <w:sz w:val="16"/>
+                        <w:szCs w:val="16"/>
+                      </w:rPr>
+                      <w:t>hemlock</w:t>
+                    </w:r>
+                    <w:proofErr w:type="gramEnd"/>
+                    <w:r>
+                      <w:rPr>
+                        <w:rFonts w:ascii="Arial" w:hAnsi="Arial" w:cs="Arial"/>
+                        <w:sz w:val="16"/>
+                        <w:szCs w:val="16"/>
+                      </w:rPr>
+                      <w:t>: 310</w:t>
                     </w:r>
                   </w:p>
                   <w:p>
                     <w:pPr>
                       <w:numPr>
-                        <w:ins w:id="33" w:author="Unknown" w:date="2004-05-25T21:24:00Z"/>
+                        <w:ins w:id="34" w:author="Unknown" w:date="2004-05-25T21:24:00Z"/>
                       </w:numPr>
                       <w:rPr>
                         <w:rFonts w:ascii="Arial" w:hAnsi="Arial" w:cs="Arial"/>
@@ -10848,11 +11408,11 @@
                         <w:noProof/>
                       </w:rPr>
                     </w:pPr>
-                    <w:bookmarkStart w:id="34" w:name="_Ref75516403"/>
+                    <w:bookmarkStart w:id="35" w:name="_Ref75516403"/>
                     <w:r>
                       <w:t>Figure 5</w:t>
                     </w:r>
-                    <w:bookmarkEnd w:id="34"/>
+                    <w:bookmarkEnd w:id="35"/>
                     <w:r>
                       <w:t xml:space="preserve"> – Example of a site initialization map.</w:t>
                     </w:r>
@@ -10869,13 +11429,13 @@
       <w:pPr>
         <w:pStyle w:val="Heading2"/>
       </w:pPr>
-      <w:bookmarkStart w:id="35" w:name="_Toc75951518"/>
-      <w:bookmarkStart w:id="36" w:name="_Toc285123639"/>
+      <w:bookmarkStart w:id="36" w:name="_Toc75951518"/>
+      <w:bookmarkStart w:id="37" w:name="_Toc285123639"/>
       <w:r>
         <w:t>Land Types</w:t>
       </w:r>
-      <w:bookmarkEnd w:id="35"/>
       <w:bookmarkEnd w:id="36"/>
+      <w:bookmarkEnd w:id="37"/>
     </w:p>
     <w:p>
       <w:pPr>
@@ -10943,24 +11503,37 @@
       <w:pPr>
         <w:pStyle w:val="tablecaption"/>
       </w:pPr>
-      <w:bookmarkStart w:id="37" w:name="_Ref75498758"/>
-      <w:bookmarkStart w:id="38" w:name="_Ref75498752"/>
+      <w:bookmarkStart w:id="38" w:name="_Ref75498758"/>
+      <w:bookmarkStart w:id="39" w:name="_Ref75498752"/>
       <w:r>
         <w:t xml:space="preserve">Table </w:t>
       </w:r>
-      <w:fldSimple w:instr=" SEQ Table \* ARABIC ">
-        <w:r>
-          <w:rPr>
-            <w:noProof/>
-          </w:rPr>
-          <w:t>2</w:t>
-        </w:r>
-      </w:fldSimple>
-      <w:bookmarkEnd w:id="37"/>
+      <w:r>
+        <w:fldChar w:fldCharType="begin"/>
+      </w:r>
+      <w:r>
+        <w:instrText xml:space="preserve"> SEQ Table \* ARABIC </w:instrText>
+      </w:r>
+      <w:r>
+        <w:fldChar w:fldCharType="separate"/>
+      </w:r>
+      <w:r>
+        <w:rPr>
+          <w:noProof/>
+        </w:rPr>
+        <w:t>2</w:t>
+      </w:r>
+      <w:r>
+        <w:rPr>
+          <w:noProof/>
+        </w:rPr>
+        <w:fldChar w:fldCharType="end"/>
+      </w:r>
+      <w:bookmarkEnd w:id="38"/>
       <w:r>
         <w:t xml:space="preserve"> – Parameters for Land Types (Ecoregions)</w:t>
       </w:r>
-      <w:bookmarkEnd w:id="38"/>
+      <w:bookmarkEnd w:id="39"/>
     </w:p>
     <w:tbl>
       <w:tblPr>
@@ -11195,36 +11768,40 @@
       <w:pPr>
         <w:pStyle w:val="Heading1"/>
       </w:pPr>
-      <w:bookmarkStart w:id="39" w:name="_Toc75951520"/>
-      <w:bookmarkStart w:id="40" w:name="_Toc285123640"/>
+      <w:bookmarkStart w:id="40" w:name="_Toc75951520"/>
+      <w:bookmarkStart w:id="41" w:name="_Toc285123640"/>
       <w:r>
         <w:lastRenderedPageBreak/>
         <w:t>Succession</w:t>
       </w:r>
-      <w:bookmarkEnd w:id="39"/>
       <w:bookmarkEnd w:id="40"/>
+      <w:bookmarkEnd w:id="41"/>
     </w:p>
     <w:p>
       <w:pPr>
         <w:pStyle w:val="Heading2"/>
       </w:pPr>
-      <w:bookmarkStart w:id="41" w:name="_Ref75418513"/>
-      <w:bookmarkStart w:id="42" w:name="_Toc75951521"/>
-      <w:bookmarkStart w:id="43" w:name="_Toc285123641"/>
+      <w:bookmarkStart w:id="42" w:name="_Ref75418513"/>
+      <w:bookmarkStart w:id="43" w:name="_Toc75951521"/>
+      <w:bookmarkStart w:id="44" w:name="_Toc285123641"/>
       <w:r>
         <w:t>Time Step</w:t>
       </w:r>
-      <w:bookmarkEnd w:id="41"/>
       <w:bookmarkEnd w:id="42"/>
       <w:bookmarkEnd w:id="43"/>
+      <w:bookmarkEnd w:id="44"/>
     </w:p>
     <w:p>
       <w:pPr>
         <w:pStyle w:val="textbody"/>
       </w:pPr>
-      <w:bookmarkStart w:id="44" w:name="_Ref75418489"/>
-      <w:r>
-        <w:t>The succession time step, ∆t</w:t>
+      <w:bookmarkStart w:id="45" w:name="_Ref75418489"/>
+      <w:r>
+        <w:t>The succession time step, ∆</w:t>
+      </w:r>
+      <w:proofErr w:type="spellStart"/>
+      <w:r>
+        <w:t>t</w:t>
       </w:r>
       <w:r>
         <w:rPr>
@@ -11232,6 +11809,7 @@
         </w:rPr>
         <w:t>S</w:t>
       </w:r>
+      <w:proofErr w:type="spellEnd"/>
       <w:r>
         <w:t xml:space="preserve">, is specified by the modeler, and may differ between simulation runs.  The time step determines the span of the age classes for the tree species cohort (section </w:t>
       </w:r>
@@ -11253,19 +11831,19 @@
       <w:r>
         <w:t>).</w:t>
       </w:r>
-      <w:bookmarkEnd w:id="44"/>
+      <w:bookmarkEnd w:id="45"/>
     </w:p>
     <w:p>
       <w:pPr>
         <w:pStyle w:val="Heading2"/>
       </w:pPr>
-      <w:bookmarkStart w:id="45" w:name="_Toc75951522"/>
-      <w:bookmarkStart w:id="46" w:name="_Toc285123642"/>
+      <w:bookmarkStart w:id="46" w:name="_Toc75951522"/>
+      <w:bookmarkStart w:id="47" w:name="_Toc285123642"/>
       <w:r>
         <w:t>Stages</w:t>
       </w:r>
-      <w:bookmarkEnd w:id="45"/>
       <w:bookmarkEnd w:id="46"/>
+      <w:bookmarkEnd w:id="47"/>
     </w:p>
     <w:p>
       <w:pPr>
@@ -11288,15 +11866,7 @@
         <w:ind w:left="1890" w:hanging="378"/>
       </w:pPr>
       <w:r>
-        <w:t xml:space="preserve">cohort </w:t>
-      </w:r>
-      <w:bookmarkStart w:id="47" w:name="_GoBack"/>
-      <w:r>
-        <w:t>ageing</w:t>
-      </w:r>
-      <w:bookmarkEnd w:id="47"/>
-      <w:r>
-        <w:t xml:space="preserve"> and mortality (senescence) (section </w:t>
+        <w:t xml:space="preserve">cohort ageing and mortality (senescence) (section </w:t>
       </w:r>
       <w:r>
         <w:fldChar w:fldCharType="begin"/>
@@ -11364,7 +11934,15 @@
         <w:ind w:left="1890" w:hanging="378"/>
       </w:pPr>
       <w:r>
-        <w:t xml:space="preserve">cohort reproduction by seeding and resprouting (sections </w:t>
+        <w:t xml:space="preserve">cohort reproduction by seeding and </w:t>
+      </w:r>
+      <w:proofErr w:type="spellStart"/>
+      <w:r>
+        <w:t>resprouting</w:t>
+      </w:r>
+      <w:proofErr w:type="spellEnd"/>
+      <w:r>
+        <w:t xml:space="preserve"> (sections </w:t>
       </w:r>
       <w:r>
         <w:fldChar w:fldCharType="begin"/>
@@ -11493,8 +12071,13 @@
       <w:pPr>
         <w:pStyle w:val="Equation"/>
       </w:pPr>
-      <w:r>
-        <w:t>age( t ) = age( t</w:t>
+      <w:proofErr w:type="gramStart"/>
+      <w:r>
+        <w:t>age(</w:t>
+      </w:r>
+      <w:proofErr w:type="gramEnd"/>
+      <w:r>
+        <w:t xml:space="preserve"> t ) = age( t</w:t>
       </w:r>
       <w:r>
         <w:rPr>
@@ -11519,9 +12102,11 @@
       <w:pPr>
         <w:pStyle w:val="textbody"/>
       </w:pPr>
+      <w:proofErr w:type="gramStart"/>
       <w:r>
         <w:t>where</w:t>
       </w:r>
+      <w:proofErr w:type="gramEnd"/>
     </w:p>
     <w:p>
       <w:pPr>
@@ -11529,8 +12114,13 @@
         <w:spacing w:after="0"/>
         <w:ind w:left="3427"/>
       </w:pPr>
-      <w:r>
-        <w:t>t is current model time step, and</w:t>
+      <w:proofErr w:type="gramStart"/>
+      <w:r>
+        <w:t>t</w:t>
+      </w:r>
+      <w:proofErr w:type="gramEnd"/>
+      <w:r>
+        <w:t xml:space="preserve"> is current model time step, and</w:t>
       </w:r>
     </w:p>
     <w:p>
@@ -11538,9 +12128,11 @@
         <w:pStyle w:val="Equation"/>
         <w:ind w:left="2250" w:hanging="630"/>
       </w:pPr>
+      <w:proofErr w:type="gramStart"/>
       <w:r>
         <w:t>t</w:t>
       </w:r>
+      <w:proofErr w:type="gramEnd"/>
       <w:r>
         <w:rPr>
           <w:vertAlign w:val="subscript"/>
@@ -11567,15 +12159,32 @@
         <w:t>young cohorts</w:t>
       </w:r>
       <w:r>
-        <w:t xml:space="preserve"> is handled differently.  A young cohort is one whose age is less than the succession timestep:</w:t>
+        <w:t xml:space="preserve"> is handled differently.  A young cohort is one whose age is less than the succession </w:t>
+      </w:r>
+      <w:proofErr w:type="spellStart"/>
+      <w:r>
+        <w:t>timestep</w:t>
+      </w:r>
+      <w:proofErr w:type="spellEnd"/>
+      <w:r>
+        <w:t>:</w:t>
       </w:r>
     </w:p>
     <w:p>
       <w:pPr>
         <w:pStyle w:val="Equation"/>
       </w:pPr>
-      <w:r>
-        <w:t>age( t</w:t>
+      <w:proofErr w:type="gramStart"/>
+      <w:r>
+        <w:t>age(</w:t>
+      </w:r>
+      <w:proofErr w:type="gramEnd"/>
+      <w:r>
+        <w:t xml:space="preserve"> </w:t>
+      </w:r>
+      <w:proofErr w:type="spellStart"/>
+      <w:r>
+        <w:t>t</w:t>
       </w:r>
       <w:r>
         <w:rPr>
@@ -11583,8 +12192,13 @@
         </w:rPr>
         <w:t>S</w:t>
       </w:r>
-      <w:r>
-        <w:t xml:space="preserve"> ) &lt; ∆t</w:t>
+      <w:proofErr w:type="spellEnd"/>
+      <w:r>
+        <w:t xml:space="preserve"> ) &lt; ∆</w:t>
+      </w:r>
+      <w:proofErr w:type="spellStart"/>
+      <w:r>
+        <w:t>t</w:t>
       </w:r>
       <w:r>
         <w:rPr>
@@ -11592,6 +12206,7 @@
         </w:rPr>
         <w:t>S</w:t>
       </w:r>
+      <w:proofErr w:type="spellEnd"/>
       <w:r>
         <w:t xml:space="preserve">  </w:t>
       </w:r>
@@ -11648,7 +12263,11 @@
       </w:pPr>
       <w:r>
         <w:tab/>
-        <w:t>∆t</w:t>
+        <w:t>∆</w:t>
+      </w:r>
+      <w:proofErr w:type="spellStart"/>
+      <w:r>
+        <w:t>t</w:t>
       </w:r>
       <w:r>
         <w:rPr>
@@ -11656,6 +12275,7 @@
         </w:rPr>
         <w:t>S</w:t>
       </w:r>
+      <w:proofErr w:type="spellEnd"/>
       <w:r>
         <w:t>, if t is a succession time step</w:t>
       </w:r>
@@ -11666,8 +12286,13 @@
         <w:spacing w:after="0"/>
         <w:ind w:left="4590" w:hanging="2963"/>
       </w:pPr>
-      <w:r>
-        <w:t xml:space="preserve">young cohort  </w:t>
+      <w:proofErr w:type="gramStart"/>
+      <w:r>
+        <w:t>young</w:t>
+      </w:r>
+      <w:proofErr w:type="gramEnd"/>
+      <w:r>
+        <w:t xml:space="preserve"> cohort  </w:t>
       </w:r>
       <w:r>
         <w:sym w:font="Wingdings" w:char="F0E0"/>
@@ -11683,7 +12308,14 @@
       </w:pPr>
       <w:r>
         <w:tab/>
-        <w:t>age( t</w:t>
+      </w:r>
+      <w:proofErr w:type="gramStart"/>
+      <w:r>
+        <w:t>age(</w:t>
+      </w:r>
+      <w:proofErr w:type="gramEnd"/>
+      <w:r>
+        <w:t xml:space="preserve"> t</w:t>
       </w:r>
       <w:r>
         <w:rPr>
@@ -11729,7 +12361,11 @@
       </w:r>
       <w:r>
         <w:tab/>
-        <w:t>∆t</w:t>
+        <w:t>∆</w:t>
+      </w:r>
+      <w:proofErr w:type="spellStart"/>
+      <w:r>
+        <w:t>t</w:t>
       </w:r>
       <w:r>
         <w:rPr>
@@ -11737,6 +12373,7 @@
         </w:rPr>
         <w:t>S</w:t>
       </w:r>
+      <w:proofErr w:type="spellEnd"/>
       <w:r>
         <w:t xml:space="preserve"> = 10 years, ∆t</w:t>
       </w:r>
@@ -11765,7 +12402,23 @@
         <w:fldChar w:fldCharType="end"/>
       </w:r>
       <w:r>
-        <w:t>).  Five years later, windthrow hits the site, causing the species to resprout and the addition of a new cohort.</w:t>
+        <w:t xml:space="preserve">).  Five years later, </w:t>
+      </w:r>
+      <w:proofErr w:type="spellStart"/>
+      <w:r>
+        <w:t>windthrow</w:t>
+      </w:r>
+      <w:proofErr w:type="spellEnd"/>
+      <w:r>
+        <w:t xml:space="preserve"> hits the site, causing the species to </w:t>
+      </w:r>
+      <w:proofErr w:type="spellStart"/>
+      <w:r>
+        <w:t>resprout</w:t>
+      </w:r>
+      <w:proofErr w:type="spellEnd"/>
+      <w:r>
+        <w:t xml:space="preserve"> and the addition of a new cohort.</w:t>
       </w:r>
     </w:p>
     <w:p>
@@ -11808,7 +12461,14 @@
       </w:pPr>
       <w:r>
         <w:tab/>
-        <w:t>year 30</w:t>
+      </w:r>
+      <w:proofErr w:type="gramStart"/>
+      <w:r>
+        <w:t>year</w:t>
+      </w:r>
+      <w:proofErr w:type="gramEnd"/>
+      <w:r>
+        <w:t xml:space="preserve"> 30</w:t>
       </w:r>
       <w:r>
         <w:tab/>
@@ -11842,7 +12502,15 @@
       </w:r>
       <w:r>
         <w:tab/>
-        <w:t>– after succession</w:t>
+        <w:t xml:space="preserve">– </w:t>
+      </w:r>
+      <w:proofErr w:type="gramStart"/>
+      <w:r>
+        <w:t>after</w:t>
+      </w:r>
+      <w:proofErr w:type="gramEnd"/>
+      <w:r>
+        <w:t xml:space="preserve"> succession</w:t>
       </w:r>
       <w:r>
         <w:tab/>
@@ -11870,7 +12538,14 @@
       </w:pPr>
       <w:r>
         <w:tab/>
-        <w:t>year 35</w:t>
+      </w:r>
+      <w:proofErr w:type="gramStart"/>
+      <w:r>
+        <w:t>year</w:t>
+      </w:r>
+      <w:proofErr w:type="gramEnd"/>
+      <w:r>
+        <w:t xml:space="preserve"> 35</w:t>
       </w:r>
       <w:r>
         <w:tab/>
@@ -11905,7 +12580,15 @@
       </w:r>
       <w:r>
         <w:tab/>
-        <w:t>– after wind kills old cohort</w:t>
+        <w:t xml:space="preserve">– </w:t>
+      </w:r>
+      <w:proofErr w:type="gramStart"/>
+      <w:r>
+        <w:t>after</w:t>
+      </w:r>
+      <w:proofErr w:type="gramEnd"/>
+      <w:r>
+        <w:t xml:space="preserve"> wind kills old cohort</w:t>
       </w:r>
       <w:r>
         <w:tab/>
@@ -11936,7 +12619,15 @@
       </w:r>
       <w:r>
         <w:tab/>
-        <w:t>– after ageing &amp; mortality</w:t>
+        <w:t xml:space="preserve">– </w:t>
+      </w:r>
+      <w:proofErr w:type="gramStart"/>
+      <w:r>
+        <w:t>after</w:t>
+      </w:r>
+      <w:proofErr w:type="gramEnd"/>
+      <w:r>
+        <w:t xml:space="preserve"> ageing &amp; mortality</w:t>
       </w:r>
       <w:r>
         <w:tab/>
@@ -11966,8 +12657,21 @@
       </w:r>
       <w:r>
         <w:tab/>
-        <w:t>– after resprouting</w:t>
-      </w:r>
+        <w:t xml:space="preserve">– </w:t>
+      </w:r>
+      <w:proofErr w:type="gramStart"/>
+      <w:r>
+        <w:t>after</w:t>
+      </w:r>
+      <w:proofErr w:type="gramEnd"/>
+      <w:r>
+        <w:t xml:space="preserve"> </w:t>
+      </w:r>
+      <w:proofErr w:type="spellStart"/>
+      <w:r>
+        <w:t>resprouting</w:t>
+      </w:r>
+      <w:proofErr w:type="spellEnd"/>
       <w:r>
         <w:tab/>
       </w:r>
@@ -11994,7 +12698,14 @@
       </w:pPr>
       <w:r>
         <w:tab/>
-        <w:t>year 40</w:t>
+      </w:r>
+      <w:proofErr w:type="gramStart"/>
+      <w:r>
+        <w:t>year</w:t>
+      </w:r>
+      <w:proofErr w:type="gramEnd"/>
+      <w:r>
+        <w:t xml:space="preserve"> 40</w:t>
       </w:r>
       <w:r>
         <w:tab/>
@@ -12028,7 +12739,15 @@
       </w:r>
       <w:r>
         <w:tab/>
-        <w:t>– after ageing</w:t>
+        <w:t xml:space="preserve">– </w:t>
+      </w:r>
+      <w:proofErr w:type="gramStart"/>
+      <w:r>
+        <w:t>after</w:t>
+      </w:r>
+      <w:proofErr w:type="gramEnd"/>
+      <w:r>
+        <w:t xml:space="preserve"> ageing</w:t>
       </w:r>
       <w:r>
         <w:tab/>
@@ -12071,7 +12790,14 @@
       </w:pPr>
       <w:r>
         <w:tab/>
-        <w:t>age( t ) &gt; longevity</w:t>
+      </w:r>
+      <w:proofErr w:type="gramStart"/>
+      <w:r>
+        <w:t>age(</w:t>
+      </w:r>
+      <w:proofErr w:type="gramEnd"/>
+      <w:r>
+        <w:t xml:space="preserve"> t ) &gt; longevity</w:t>
       </w:r>
       <w:r>
         <w:rPr>
@@ -12094,7 +12820,23 @@
         <w:pStyle w:val="textbody"/>
       </w:pPr>
       <w:r>
-        <w:t xml:space="preserve">Typically, a species’ maximum age for resprouting is less than the species’ longevity.  However, if these two parameters are equal for a species, the death of one of that species’ cohorts may trigger resprouting (section </w:t>
+        <w:t xml:space="preserve">Typically, a species’ maximum age for </w:t>
+      </w:r>
+      <w:proofErr w:type="spellStart"/>
+      <w:r>
+        <w:t>resprouting</w:t>
+      </w:r>
+      <w:proofErr w:type="spellEnd"/>
+      <w:r>
+        <w:t xml:space="preserve"> is less than the species’ longevity.  However, if these two parameters are equal for a species, the death of one of that species’ cohorts may trigger </w:t>
+      </w:r>
+      <w:proofErr w:type="spellStart"/>
+      <w:r>
+        <w:t>resprouting</w:t>
+      </w:r>
+      <w:proofErr w:type="spellEnd"/>
+      <w:r>
+        <w:t xml:space="preserve"> (section </w:t>
       </w:r>
       <w:r>
         <w:fldChar w:fldCharType="begin"/>
@@ -12155,8 +12897,13 @@
           <w:numId w:val="5"/>
         </w:numPr>
       </w:pPr>
-      <w:r>
-        <w:t>Resprouting (Vegetation reproduction)</w:t>
+      <w:proofErr w:type="spellStart"/>
+      <w:r>
+        <w:t>Resprouting</w:t>
+      </w:r>
+      <w:proofErr w:type="spellEnd"/>
+      <w:r>
+        <w:t xml:space="preserve"> (Vegetation reproduction)</w:t>
       </w:r>
     </w:p>
     <w:p>
@@ -12203,7 +12950,15 @@
         <w:pStyle w:val="textbody"/>
       </w:pPr>
       <w:r>
-        <w:t>In this form of reproduction, a species reproduces from seeds.  All seed dispersal operate in a similar fashion, although the specific formulae for calculating the seed dispersal probabil</w:t>
+        <w:t xml:space="preserve">In this form of reproduction, a species reproduces from seeds.  All seed dispersal </w:t>
+      </w:r>
+      <w:proofErr w:type="gramStart"/>
+      <w:r>
+        <w:t>operate</w:t>
+      </w:r>
+      <w:proofErr w:type="gramEnd"/>
+      <w:r>
+        <w:t xml:space="preserve"> in a similar fashion, although the specific formulae for calculating the seed dispersal probabil</w:t>
       </w:r>
       <w:r>
         <w:t>i</w:t>
@@ -12381,7 +13136,23 @@
         <w:t>Brendan Ward’s</w:t>
       </w:r>
       <w:r>
-        <w:t xml:space="preserve"> algorithm where two negative exponential distribution are used to calculate the probability of a seed landing at a site.  The algorithm is scale-robust, meaning that the distribution is sensitive to changes in cell sizes, and represents a true probability distribution with leptokurtotic behavior.</w:t>
+        <w:t xml:space="preserve"> algorithm where two negative exponential </w:t>
+      </w:r>
+      <w:proofErr w:type="gramStart"/>
+      <w:r>
+        <w:t>distribution</w:t>
+      </w:r>
+      <w:proofErr w:type="gramEnd"/>
+      <w:r>
+        <w:t xml:space="preserve"> are used to calculate the probability of a seed landing at a site.  The algorithm is scale-robust, meaning that the distribution is sensitive to changes in cell sizes, and represents a true probability distribution with </w:t>
+      </w:r>
+      <w:proofErr w:type="spellStart"/>
+      <w:r>
+        <w:t>leptokurtotic</w:t>
+      </w:r>
+      <w:proofErr w:type="spellEnd"/>
+      <w:r>
+        <w:t xml:space="preserve"> behavior.</w:t>
       </w:r>
     </w:p>
     <w:p>
@@ -12400,12 +13171,21 @@
           <w:numId w:val="6"/>
         </w:numPr>
       </w:pPr>
+      <w:proofErr w:type="gramStart"/>
       <w:r>
         <w:rPr>
           <w:b/>
           <w:bCs/>
         </w:rPr>
-        <w:t>no dispersal</w:t>
+        <w:t>no</w:t>
+      </w:r>
+      <w:proofErr w:type="gramEnd"/>
+      <w:r>
+        <w:rPr>
+          <w:b/>
+          <w:bCs/>
+        </w:rPr>
+        <w:t xml:space="preserve"> dispersal</w:t>
       </w:r>
       <w:r>
         <w:t xml:space="preserve"> – no species can seed a neighboring site.</w:t>
@@ -12419,12 +13199,21 @@
           <w:numId w:val="6"/>
         </w:numPr>
       </w:pPr>
+      <w:proofErr w:type="gramStart"/>
       <w:r>
         <w:rPr>
           <w:b/>
           <w:bCs/>
         </w:rPr>
-        <w:t>universal dispersal</w:t>
+        <w:t>universal</w:t>
+      </w:r>
+      <w:proofErr w:type="gramEnd"/>
+      <w:r>
+        <w:rPr>
+          <w:b/>
+          <w:bCs/>
+        </w:rPr>
+        <w:t xml:space="preserve"> dispersal</w:t>
       </w:r>
       <w:r>
         <w:t xml:space="preserve"> – every species can seed any forest site on the landscape; a species does not need to even be present in any neighboring site.</w:t>
@@ -12439,12 +13228,14 @@
       <w:bookmarkStart w:id="65" w:name="_Toc75951529"/>
       <w:bookmarkStart w:id="66" w:name="_Toc285123649"/>
       <w:bookmarkEnd w:id="63"/>
+      <w:proofErr w:type="spellStart"/>
       <w:r>
         <w:t>Resprouting</w:t>
       </w:r>
       <w:bookmarkEnd w:id="64"/>
       <w:bookmarkEnd w:id="65"/>
       <w:bookmarkEnd w:id="66"/>
+      <w:proofErr w:type="spellEnd"/>
     </w:p>
     <w:p>
       <w:pPr>
@@ -12461,7 +13252,15 @@
         <w:t>vegetation reproduction</w:t>
       </w:r>
       <w:r>
-        <w:t>) occurs when a species cohort dies.  In order for the species to resprout, all these conditions must be satisfied:</w:t>
+        <w:t xml:space="preserve">) occurs when a species cohort dies.  In order for the species to </w:t>
+      </w:r>
+      <w:proofErr w:type="spellStart"/>
+      <w:r>
+        <w:t>resprout</w:t>
+      </w:r>
+      <w:proofErr w:type="spellEnd"/>
+      <w:r>
+        <w:t>, all these conditions must be satisfied:</w:t>
       </w:r>
     </w:p>
     <w:p>
@@ -12477,7 +13276,15 @@
         <w:ind w:left="1890"/>
       </w:pPr>
       <w:r>
-        <w:t xml:space="preserve">The age of the cohort is in the species’ age range for resprouting (section </w:t>
+        <w:t xml:space="preserve">The age of the cohort is in the species’ age range for </w:t>
+      </w:r>
+      <w:proofErr w:type="spellStart"/>
+      <w:r>
+        <w:t>resprouting</w:t>
+      </w:r>
+      <w:proofErr w:type="spellEnd"/>
+      <w:r>
+        <w:t xml:space="preserve"> (section </w:t>
       </w:r>
       <w:r>
         <w:fldChar w:fldCharType="begin"/>
@@ -12589,7 +13396,15 @@
         <w:ind w:left="1890"/>
       </w:pPr>
       <w:r>
-        <w:t xml:space="preserve">The species’ probability of resprouting (section </w:t>
+        <w:t xml:space="preserve">The species’ probability of </w:t>
+      </w:r>
+      <w:proofErr w:type="spellStart"/>
+      <w:r>
+        <w:t>resprouting</w:t>
+      </w:r>
+      <w:proofErr w:type="spellEnd"/>
+      <w:r>
+        <w:t xml:space="preserve"> (section </w:t>
       </w:r>
       <w:r>
         <w:fldChar w:fldCharType="begin"/>
@@ -12637,8 +13452,15 @@
         <w:pStyle w:val="Equation"/>
         <w:ind w:hanging="1176"/>
       </w:pPr>
-      <w:r>
-        <w:t>reprouting probability</w:t>
+      <w:proofErr w:type="spellStart"/>
+      <w:proofErr w:type="gramStart"/>
+      <w:r>
+        <w:t>reprouting</w:t>
+      </w:r>
+      <w:proofErr w:type="spellEnd"/>
+      <w:proofErr w:type="gramEnd"/>
+      <w:r>
+        <w:t xml:space="preserve"> probability</w:t>
       </w:r>
       <w:r>
         <w:rPr>
@@ -12674,7 +13496,15 @@
       </w:pPr>
       <w:r>
         <w:lastRenderedPageBreak/>
-        <w:t>If a species establishes via resprouting on a site at a particular time step, no species can reproduce on that site by seeding for that time step.</w:t>
+        <w:t xml:space="preserve">If a species establishes via </w:t>
+      </w:r>
+      <w:proofErr w:type="spellStart"/>
+      <w:r>
+        <w:t>resprouting</w:t>
+      </w:r>
+      <w:proofErr w:type="spellEnd"/>
+      <w:r>
+        <w:t xml:space="preserve"> on a site at a particular time step, no species can reproduce on that site by seeding for that time step.</w:t>
       </w:r>
     </w:p>
     <w:p>
@@ -12694,7 +13524,15 @@
         <w:pStyle w:val="textbody"/>
       </w:pPr>
       <w:r>
-        <w:t>This form of reproduction occurs during harvesting.  When a species is planted on a site, it is checked to see if the probability of establishment is greater than zero.  If at least one species is planted on a site at a particular time step, no species can reproduce on that site by seeding or resprouting for that time step.</w:t>
+        <w:t xml:space="preserve">This form of reproduction occurs during harvesting.  When a species is planted on a site, it is checked to see if the probability of establishment is greater than zero.  If at least one species is planted on a site at a particular time step, no species can reproduce on that site by seeding or </w:t>
+      </w:r>
+      <w:proofErr w:type="spellStart"/>
+      <w:r>
+        <w:t>resprouting</w:t>
+      </w:r>
+      <w:proofErr w:type="spellEnd"/>
+      <w:r>
+        <w:t xml:space="preserve"> for that time step.</w:t>
       </w:r>
     </w:p>
     <w:p>
@@ -12705,7 +13543,15 @@
       <w:bookmarkStart w:id="70" w:name="_Ref75517948"/>
       <w:bookmarkStart w:id="71" w:name="_Toc75951531"/>
       <w:r>
-        <w:t>Post-fire Regeneration (including Serotiny)</w:t>
+        <w:t xml:space="preserve">Post-fire Regeneration (including </w:t>
+      </w:r>
+      <w:proofErr w:type="spellStart"/>
+      <w:r>
+        <w:t>Serotiny</w:t>
+      </w:r>
+      <w:proofErr w:type="spellEnd"/>
+      <w:r>
+        <w:t>)</w:t>
       </w:r>
       <w:bookmarkEnd w:id="69"/>
     </w:p>
@@ -12714,7 +13560,39 @@
         <w:ind w:left="1122"/>
       </w:pPr>
       <w:r>
-        <w:t xml:space="preserve">Regeneration following a fire can take one of two forms:  resprouting or serotiny.  If a species can resprout following a fire, it will follow the general rules for resprouting (section </w:t>
+        <w:t xml:space="preserve">Regeneration following a fire can take one of two forms:  </w:t>
+      </w:r>
+      <w:proofErr w:type="spellStart"/>
+      <w:r>
+        <w:t>resprouting</w:t>
+      </w:r>
+      <w:proofErr w:type="spellEnd"/>
+      <w:r>
+        <w:t xml:space="preserve"> or </w:t>
+      </w:r>
+      <w:proofErr w:type="spellStart"/>
+      <w:r>
+        <w:t>serotiny</w:t>
+      </w:r>
+      <w:proofErr w:type="spellEnd"/>
+      <w:r>
+        <w:t xml:space="preserve">.  If a species can </w:t>
+      </w:r>
+      <w:proofErr w:type="spellStart"/>
+      <w:r>
+        <w:t>resprout</w:t>
+      </w:r>
+      <w:proofErr w:type="spellEnd"/>
+      <w:r>
+        <w:t xml:space="preserve"> following a fire, it will follow the general rules for </w:t>
+      </w:r>
+      <w:proofErr w:type="spellStart"/>
+      <w:r>
+        <w:t>resprouting</w:t>
+      </w:r>
+      <w:proofErr w:type="spellEnd"/>
+      <w:r>
+        <w:t xml:space="preserve"> (section </w:t>
       </w:r>
       <w:r>
         <w:fldChar w:fldCharType="begin"/>
@@ -12732,7 +13610,15 @@
         <w:fldChar w:fldCharType="end"/>
       </w:r>
       <w:r>
-        <w:t xml:space="preserve">).  If the species is serotinous (cones are opened by the heat of a fire), then the species will seed on site, following the general rules for seeding (section </w:t>
+        <w:t xml:space="preserve">).  If the species is </w:t>
+      </w:r>
+      <w:proofErr w:type="spellStart"/>
+      <w:r>
+        <w:t>serotinous</w:t>
+      </w:r>
+      <w:proofErr w:type="spellEnd"/>
+      <w:r>
+        <w:t xml:space="preserve"> (cones are opened by the heat of a fire), then the species will seed on site, following the general rules for seeding (section </w:t>
       </w:r>
       <w:r>
         <w:fldChar w:fldCharType="begin"/>
@@ -12774,7 +13660,15 @@
         <w:pStyle w:val="textbody"/>
       </w:pPr>
       <w:r>
-        <w:t xml:space="preserve">In order for a species to seed a site or to resprout on a site, there must be sufficient light.  Sufficient light is determined by comparing the species’ shade tolerance with the shade on the site.  </w:t>
+        <w:t xml:space="preserve">In order for a species to seed a site or to </w:t>
+      </w:r>
+      <w:proofErr w:type="spellStart"/>
+      <w:r>
+        <w:t>resprout</w:t>
+      </w:r>
+      <w:proofErr w:type="spellEnd"/>
+      <w:r>
+        <w:t xml:space="preserve"> on a site, there must be sufficient light.  Sufficient light is determined by comparing the species’ shade tolerance with the shade on the site.  </w:t>
       </w:r>
       <w:r>
         <w:t>The default algorithm is as follows:</w:t>
@@ -12802,7 +13696,14 @@
       </w:r>
       <w:r>
         <w:tab/>
-        <w:t>shade tolerance</w:t>
+      </w:r>
+      <w:proofErr w:type="gramStart"/>
+      <w:r>
+        <w:t>shade</w:t>
+      </w:r>
+      <w:proofErr w:type="gramEnd"/>
+      <w:r>
+        <w:t xml:space="preserve"> tolerance</w:t>
       </w:r>
       <w:r>
         <w:rPr>
@@ -12841,8 +13742,13 @@
         <w:spacing w:after="60"/>
         <w:ind w:left="4118" w:hanging="2491"/>
       </w:pPr>
-      <w:r>
-        <w:t xml:space="preserve">light is sufficient  </w:t>
+      <w:proofErr w:type="gramStart"/>
+      <w:r>
+        <w:t>light</w:t>
+      </w:r>
+      <w:proofErr w:type="gramEnd"/>
+      <w:r>
+        <w:t xml:space="preserve"> is sufficient  </w:t>
       </w:r>
       <w:r>
         <w:rPr>
@@ -12865,7 +13771,14 @@
       </w:pPr>
       <w:r>
         <w:tab/>
-        <w:t>shade tolerance</w:t>
+      </w:r>
+      <w:proofErr w:type="gramStart"/>
+      <w:r>
+        <w:t>shade</w:t>
+      </w:r>
+      <w:proofErr w:type="gramEnd"/>
+      <w:r>
+        <w:t xml:space="preserve"> tolerance</w:t>
       </w:r>
       <w:r>
         <w:rPr>
@@ -12923,7 +13836,15 @@
         <w:t>To determine if a species that has reproduced on a site</w:t>
       </w:r>
       <w:r>
-        <w:t xml:space="preserve"> through seeding (or serotiny)</w:t>
+        <w:t xml:space="preserve"> through seeding (or </w:t>
+      </w:r>
+      <w:proofErr w:type="spellStart"/>
+      <w:r>
+        <w:t>serotiny</w:t>
+      </w:r>
+      <w:proofErr w:type="spellEnd"/>
+      <w:r>
+        <w:t>)</w:t>
       </w:r>
       <w:r>
         <w:t xml:space="preserve"> establishes itself, the species’ establishment coefficient (EC) is compared with a uniform random number between 0 and 1.  The EC is based on the site’s land type.  A new random number is generated each time this establishment test is done.  If the random number is less than the EC, the species establishes itself on the site.</w:t>
@@ -12933,9 +13854,11 @@
       <w:pPr>
         <w:pStyle w:val="Equation"/>
       </w:pPr>
+      <w:proofErr w:type="gramStart"/>
       <w:r>
         <w:t>random</w:t>
       </w:r>
+      <w:proofErr w:type="gramEnd"/>
       <w:r>
         <w:rPr>
           <w:vertAlign w:val="subscript"/>
@@ -12978,7 +13901,31 @@
         <w:t xml:space="preserve">Note that </w:t>
       </w:r>
       <w:r>
-        <w:t>this establishment test does not apply to reproduction by means of planting or resprouting.  However, planting is subject to the constraint that EC must be &gt; 0.  Resprouting is not impacted by EC because it is assumed that the mature cohort being removed, which triggers the resprouting, is sufficiently established to support the new cohort.</w:t>
+        <w:t xml:space="preserve">this establishment test does not apply to reproduction by means of planting or </w:t>
+      </w:r>
+      <w:proofErr w:type="spellStart"/>
+      <w:r>
+        <w:t>resprouting</w:t>
+      </w:r>
+      <w:proofErr w:type="spellEnd"/>
+      <w:r>
+        <w:t xml:space="preserve">.  However, planting is subject to the constraint that EC must be &gt; 0.  </w:t>
+      </w:r>
+      <w:proofErr w:type="spellStart"/>
+      <w:r>
+        <w:t>Resprouting</w:t>
+      </w:r>
+      <w:proofErr w:type="spellEnd"/>
+      <w:r>
+        <w:t xml:space="preserve"> is not impacted by EC because it is assumed that the mature cohort being removed, which triggers the </w:t>
+      </w:r>
+      <w:proofErr w:type="spellStart"/>
+      <w:r>
+        <w:t>resprouting</w:t>
+      </w:r>
+      <w:proofErr w:type="spellEnd"/>
+      <w:r>
+        <w:t>, is sufficiently established to support the new cohort.</w:t>
       </w:r>
     </w:p>
     <w:p>
@@ -13012,18 +13959,28 @@
       </w:pPr>
       <w:bookmarkStart w:id="81" w:name="_Toc75951534"/>
       <w:bookmarkStart w:id="82" w:name="_Toc285123655"/>
+      <w:proofErr w:type="spellStart"/>
       <w:r>
         <w:t>Timestep</w:t>
       </w:r>
       <w:bookmarkEnd w:id="81"/>
       <w:bookmarkEnd w:id="82"/>
+      <w:proofErr w:type="spellEnd"/>
     </w:p>
     <w:p>
       <w:pPr>
         <w:pStyle w:val="textbody"/>
       </w:pPr>
       <w:r>
-        <w:t>Each disturbance process has its own timestep, ∆t</w:t>
+        <w:t xml:space="preserve">Each disturbance process has its own </w:t>
+      </w:r>
+      <w:proofErr w:type="spellStart"/>
+      <w:r>
+        <w:t>timestep</w:t>
+      </w:r>
+      <w:proofErr w:type="spellEnd"/>
+      <w:r>
+        <w:t>, ∆t</w:t>
       </w:r>
       <w:r>
         <w:rPr>
@@ -13031,10 +13988,23 @@
           <w:iCs/>
           <w:vertAlign w:val="subscript"/>
         </w:rPr>
-        <w:t xml:space="preserve"> disturbance</w:t>
-      </w:r>
-      <w:r>
-        <w:t xml:space="preserve"> , for example, ∆t</w:t>
+        <w:t xml:space="preserve"> </w:t>
+      </w:r>
+      <w:proofErr w:type="gramStart"/>
+      <w:r>
+        <w:rPr>
+          <w:i/>
+          <w:iCs/>
+          <w:vertAlign w:val="subscript"/>
+        </w:rPr>
+        <w:t>disturbance</w:t>
+      </w:r>
+      <w:r>
+        <w:t xml:space="preserve"> ,</w:t>
+      </w:r>
+      <w:proofErr w:type="gramEnd"/>
+      <w:r>
+        <w:t xml:space="preserve"> for example, ∆t</w:t>
       </w:r>
       <w:r>
         <w:rPr>
@@ -13052,7 +14022,23 @@
         <w:t xml:space="preserve"> wind</w:t>
       </w:r>
       <w:r>
-        <w:t xml:space="preserve"> .  This timestep may be the same as other disturbance processes, or may be the same as the succession timestep (section </w:t>
+        <w:t xml:space="preserve"> .  This </w:t>
+      </w:r>
+      <w:proofErr w:type="spellStart"/>
+      <w:r>
+        <w:t>timestep</w:t>
+      </w:r>
+      <w:proofErr w:type="spellEnd"/>
+      <w:r>
+        <w:t xml:space="preserve"> may be the same as other disturbance processes, or may be the same as the succession </w:t>
+      </w:r>
+      <w:proofErr w:type="spellStart"/>
+      <w:r>
+        <w:t>timestep</w:t>
+      </w:r>
+      <w:proofErr w:type="spellEnd"/>
+      <w:r>
+        <w:t xml:space="preserve"> (section </w:t>
       </w:r>
       <w:r>
         <w:fldChar w:fldCharType="begin"/>
@@ -13270,8 +14256,8 @@
       </w:r>
     </w:p>
     <w:sectPr>
-      <w:headerReference w:type="default" r:id="rId9"/>
-      <w:footerReference w:type="default" r:id="rId10"/>
+      <w:headerReference w:type="default" r:id="rId10"/>
+      <w:footerReference w:type="default" r:id="rId11"/>
       <w:pgSz w:w="12240" w:h="15840" w:code="1"/>
       <w:pgMar w:top="1627" w:right="1627" w:bottom="2707" w:left="1627" w:header="935" w:footer="720" w:gutter="0"/>
       <w:pgNumType w:start="1"/>
@@ -13338,7 +14324,7 @@
       <w:rPr>
         <w:noProof/>
       </w:rPr>
-      <w:t>16</w:t>
+      <w:t>17</w:t>
     </w:r>
     <w:r>
       <w:rPr>
@@ -13408,22 +14394,39 @@
         <w:rFonts w:cs="Times New Roman"/>
       </w:rPr>
     </w:pPr>
-    <w:fldSimple w:instr=" DOCPROPERTY  &quot;Title Line 1&quot;  \* MERGEFORMAT ">
-      <w:r>
-        <w:t>LANDIS-II Model v6.</w:t>
-      </w:r>
-      <w:r>
-        <w:t>1</w:t>
-      </w:r>
-    </w:fldSimple>
+    <w:r>
+      <w:fldChar w:fldCharType="begin"/>
+    </w:r>
+    <w:r>
+      <w:instrText xml:space="preserve"> DOCPROPERTY  "Title Line 1"  \* MERGEFORMAT </w:instrText>
+    </w:r>
+    <w:r>
+      <w:fldChar w:fldCharType="separate"/>
+    </w:r>
+    <w:r>
+      <w:t>LANDIS-II Model v6.1</w:t>
+    </w:r>
+    <w:r>
+      <w:fldChar w:fldCharType="end"/>
+    </w:r>
     <w:r>
       <w:t xml:space="preserve"> – </w:t>
     </w:r>
-    <w:fldSimple w:instr=" DOCPROPERTY  &quot;Title Line 2&quot;  \* MERGEFORMAT ">
-      <w:r>
-        <w:t>Conceptual Description</w:t>
-      </w:r>
-    </w:fldSimple>
+    <w:r>
+      <w:fldChar w:fldCharType="begin"/>
+    </w:r>
+    <w:r>
+      <w:instrText xml:space="preserve"> DOCPROPERTY  "Title Line 2"  \* MERGEFORMAT </w:instrText>
+    </w:r>
+    <w:r>
+      <w:fldChar w:fldCharType="separate"/>
+    </w:r>
+    <w:r>
+      <w:t>Conceptual Description</w:t>
+    </w:r>
+    <w:r>
+      <w:fldChar w:fldCharType="end"/>
+    </w:r>
     <w:r>
       <w:rPr>
         <w:rFonts w:cs="Times New Roman"/>
@@ -16205,4 +17208,16 @@
   <a:objectDefaults/>
   <a:extraClrSchemeLst/>
 </a:theme>
+</file>
+
+<file path=customXml/item1.xml><?xml version="1.0" encoding="utf-8"?>
+<b:Sources xmlns:b="http://schemas.openxmlformats.org/officeDocument/2006/bibliography" xmlns="http://schemas.openxmlformats.org/officeDocument/2006/bibliography" SelectedStyle="\APA.XSL" StyleName="APA"/>
+</file>
+
+<file path=customXml/itemProps1.xml><?xml version="1.0" encoding="utf-8"?>
+<ds:datastoreItem xmlns:ds="http://schemas.openxmlformats.org/officeDocument/2006/customXml" ds:itemID="{7F5D70B2-9B2A-4E6F-8D72-5B796232AEC7}">
+  <ds:schemaRefs>
+    <ds:schemaRef ds:uri="http://schemas.openxmlformats.org/officeDocument/2006/bibliography"/>
+  </ds:schemaRefs>
+</ds:datastoreItem>
 </file>
</xml_diff>

<commit_message>
Minor updates to model description and user guide.
git-svn-id: http://Marc-PC/svn/Full@3034 85f15e0e-5137-b144-a863-98bd542365a3
</commit_message>
<xml_diff>
--- a/model/branches/issue_43/docs/LANDIS-II Model v6.1 Description.docx
+++ b/model/branches/issue_43/docs/LANDIS-II Model v6.1 Description.docx
@@ -74,7 +74,6 @@
         </w:rPr>
       </w:pPr>
     </w:p>
-    <w:bookmarkStart w:id="0" w:name="_GoBack"/>
     <w:p>
       <w:pPr>
         <w:jc w:val="center"/>
@@ -84,33 +83,17 @@
           <w:szCs w:val="40"/>
         </w:rPr>
       </w:pPr>
-      <w:r>
-        <w:fldChar w:fldCharType="begin"/>
-      </w:r>
-      <w:r>
-        <w:instrText xml:space="preserve"> DOCPROPERTY  "Title Line 1"  \* MERGEFORMAT </w:instrText>
-      </w:r>
-      <w:r>
-        <w:fldChar w:fldCharType="separate"/>
-      </w:r>
-      <w:r>
-        <w:rPr>
-          <w:rFonts w:ascii="Verdana" w:hAnsi="Verdana" w:cs="Verdana"/>
-          <w:sz w:val="40"/>
-          <w:szCs w:val="40"/>
-        </w:rPr>
-        <w:t>LANDIS-II Model v6.1</w:t>
-      </w:r>
-      <w:r>
-        <w:rPr>
-          <w:rFonts w:ascii="Verdana" w:hAnsi="Verdana" w:cs="Verdana"/>
-          <w:sz w:val="40"/>
-          <w:szCs w:val="40"/>
-        </w:rPr>
-        <w:fldChar w:fldCharType="end"/>
-      </w:r>
-    </w:p>
-    <w:bookmarkEnd w:id="0"/>
+      <w:fldSimple w:instr=" DOCPROPERTY  &quot;Title Line 1&quot;  \* MERGEFORMAT ">
+        <w:r>
+          <w:rPr>
+            <w:rFonts w:ascii="Verdana" w:hAnsi="Verdana" w:cs="Verdana"/>
+            <w:sz w:val="40"/>
+            <w:szCs w:val="40"/>
+          </w:rPr>
+          <w:t>LANDIS-II Model v6.1</w:t>
+        </w:r>
+      </w:fldSimple>
+    </w:p>
     <w:p>
       <w:pPr>
         <w:jc w:val="center"/>
@@ -120,31 +103,16 @@
           <w:szCs w:val="40"/>
         </w:rPr>
       </w:pPr>
-      <w:r>
-        <w:fldChar w:fldCharType="begin"/>
-      </w:r>
-      <w:r>
-        <w:instrText xml:space="preserve"> DOCPROPERTY  "Title Line 2"  \* MERGEFORMAT </w:instrText>
-      </w:r>
-      <w:r>
-        <w:fldChar w:fldCharType="separate"/>
-      </w:r>
-      <w:r>
-        <w:rPr>
-          <w:rFonts w:ascii="Verdana" w:hAnsi="Verdana" w:cs="Verdana"/>
-          <w:sz w:val="40"/>
-          <w:szCs w:val="40"/>
-        </w:rPr>
-        <w:t>Conceptual Description</w:t>
-      </w:r>
-      <w:r>
-        <w:rPr>
-          <w:rFonts w:ascii="Verdana" w:hAnsi="Verdana" w:cs="Verdana"/>
-          <w:sz w:val="40"/>
-          <w:szCs w:val="40"/>
-        </w:rPr>
-        <w:fldChar w:fldCharType="end"/>
-      </w:r>
+      <w:fldSimple w:instr=" DOCPROPERTY  &quot;Title Line 2&quot;  \* MERGEFORMAT ">
+        <w:r>
+          <w:rPr>
+            <w:rFonts w:ascii="Verdana" w:hAnsi="Verdana" w:cs="Verdana"/>
+            <w:sz w:val="40"/>
+            <w:szCs w:val="40"/>
+          </w:rPr>
+          <w:t>Conceptual Description</w:t>
+        </w:r>
+      </w:fldSimple>
     </w:p>
     <w:p>
       <w:r>
@@ -3528,12 +3496,12 @@
       <w:pPr>
         <w:pStyle w:val="Heading1"/>
       </w:pPr>
-      <w:bookmarkStart w:id="1" w:name="_Toc285123625"/>
+      <w:bookmarkStart w:id="0" w:name="_Toc285123625"/>
       <w:r>
         <w:lastRenderedPageBreak/>
         <w:t>Introduction</w:t>
       </w:r>
-      <w:bookmarkEnd w:id="1"/>
+      <w:bookmarkEnd w:id="0"/>
     </w:p>
     <w:p>
       <w:pPr>
@@ -3597,21 +3565,21 @@
       <w:pPr>
         <w:pStyle w:val="Heading2"/>
       </w:pPr>
-      <w:bookmarkStart w:id="2" w:name="_Toc285123626"/>
+      <w:bookmarkStart w:id="1" w:name="_Toc285123626"/>
       <w:r>
         <w:t>Notation</w:t>
       </w:r>
+      <w:bookmarkEnd w:id="1"/>
+    </w:p>
+    <w:p>
+      <w:pPr>
+        <w:pStyle w:val="Heading3"/>
+      </w:pPr>
+      <w:bookmarkStart w:id="2" w:name="_Toc285123627"/>
+      <w:r>
+        <w:t>Random Numbers</w:t>
+      </w:r>
       <w:bookmarkEnd w:id="2"/>
-    </w:p>
-    <w:p>
-      <w:pPr>
-        <w:pStyle w:val="Heading3"/>
-      </w:pPr>
-      <w:bookmarkStart w:id="3" w:name="_Toc285123627"/>
-      <w:r>
-        <w:t>Random Numbers</w:t>
-      </w:r>
-      <w:bookmarkEnd w:id="3"/>
     </w:p>
     <w:p>
       <w:pPr>
@@ -3739,12 +3707,12 @@
       <w:pPr>
         <w:pStyle w:val="Heading2"/>
       </w:pPr>
-      <w:bookmarkStart w:id="4" w:name="_Toc285123628"/>
+      <w:bookmarkStart w:id="3" w:name="_Toc285123628"/>
       <w:r>
         <w:lastRenderedPageBreak/>
         <w:t>References</w:t>
       </w:r>
-      <w:bookmarkEnd w:id="4"/>
+      <w:bookmarkEnd w:id="3"/>
     </w:p>
     <w:p>
       <w:pPr>
@@ -3763,13 +3731,8 @@
         <w:spacing w:after="240"/>
         <w:ind w:left="1440" w:hanging="318"/>
       </w:pPr>
-      <w:proofErr w:type="spellStart"/>
-      <w:r>
-        <w:t>Scheller</w:t>
-      </w:r>
-      <w:proofErr w:type="spellEnd"/>
-      <w:r>
-        <w:t xml:space="preserve">, R.M., J.B. Domingo, B.R. Sturtevant, J.S. Williams, A. Rudy, D.J. </w:t>
+      <w:r>
+        <w:t xml:space="preserve">Scheller, R.M., J.B. Domingo, B.R. Sturtevant, J.S. Williams, A. Rudy, D.J. </w:t>
       </w:r>
       <w:proofErr w:type="spellStart"/>
       <w:r>
@@ -3964,13 +3927,13 @@
       <w:pPr>
         <w:pStyle w:val="Heading2"/>
       </w:pPr>
-      <w:bookmarkStart w:id="5" w:name="_Toc113769710"/>
-      <w:bookmarkStart w:id="6" w:name="_Toc285123629"/>
+      <w:bookmarkStart w:id="4" w:name="_Toc113769710"/>
+      <w:bookmarkStart w:id="5" w:name="_Toc285123629"/>
       <w:r>
         <w:t>Acknowledgements</w:t>
       </w:r>
+      <w:bookmarkEnd w:id="4"/>
       <w:bookmarkEnd w:id="5"/>
-      <w:bookmarkEnd w:id="6"/>
     </w:p>
     <w:p>
       <w:pPr>
@@ -4017,14 +3980,14 @@
       <w:pPr>
         <w:pStyle w:val="Heading1"/>
       </w:pPr>
-      <w:bookmarkStart w:id="7" w:name="_Toc75951509"/>
-      <w:bookmarkStart w:id="8" w:name="_Toc285123630"/>
+      <w:bookmarkStart w:id="6" w:name="_Toc75951509"/>
+      <w:bookmarkStart w:id="7" w:name="_Toc285123630"/>
       <w:r>
         <w:lastRenderedPageBreak/>
         <w:t>Overview</w:t>
       </w:r>
+      <w:bookmarkEnd w:id="6"/>
       <w:bookmarkEnd w:id="7"/>
-      <w:bookmarkEnd w:id="8"/>
     </w:p>
     <w:p>
       <w:pPr>
@@ -4446,11 +4409,11 @@
                         <w:noProof/>
                       </w:rPr>
                     </w:pPr>
-                    <w:bookmarkStart w:id="9" w:name="_Ref75346651"/>
+                    <w:bookmarkStart w:id="8" w:name="_Ref75346651"/>
                     <w:r>
                       <w:t>Figure 1</w:t>
                     </w:r>
-                    <w:bookmarkEnd w:id="9"/>
+                    <w:bookmarkEnd w:id="8"/>
                     <w:r>
                       <w:t xml:space="preserve"> – Ecological processes modify landscape.</w:t>
                     </w:r>
@@ -4470,13 +4433,13 @@
       <w:pPr>
         <w:pStyle w:val="Heading2"/>
       </w:pPr>
-      <w:bookmarkStart w:id="10" w:name="_Toc75951510"/>
-      <w:bookmarkStart w:id="11" w:name="_Toc285123631"/>
+      <w:bookmarkStart w:id="9" w:name="_Toc75951510"/>
+      <w:bookmarkStart w:id="10" w:name="_Toc285123631"/>
       <w:r>
         <w:t>Process Time Steps</w:t>
       </w:r>
+      <w:bookmarkEnd w:id="9"/>
       <w:bookmarkEnd w:id="10"/>
-      <w:bookmarkEnd w:id="11"/>
     </w:p>
     <w:p>
       <w:pPr>
@@ -4490,14 +4453,14 @@
       <w:pPr>
         <w:pStyle w:val="Heading1"/>
       </w:pPr>
-      <w:bookmarkStart w:id="12" w:name="_Toc75951511"/>
-      <w:bookmarkStart w:id="13" w:name="_Toc285123632"/>
+      <w:bookmarkStart w:id="11" w:name="_Toc75951511"/>
+      <w:bookmarkStart w:id="12" w:name="_Toc285123632"/>
       <w:r>
         <w:lastRenderedPageBreak/>
         <w:t>Landscape</w:t>
       </w:r>
+      <w:bookmarkEnd w:id="11"/>
       <w:bookmarkEnd w:id="12"/>
-      <w:bookmarkEnd w:id="13"/>
     </w:p>
     <w:p>
       <w:pPr>
@@ -5492,11 +5455,11 @@
                     <w:pPr>
                       <w:pStyle w:val="figurecaption"/>
                     </w:pPr>
-                    <w:bookmarkStart w:id="14" w:name="_Ref75415566"/>
+                    <w:bookmarkStart w:id="13" w:name="_Ref75415566"/>
                     <w:r>
                       <w:t xml:space="preserve">Figure </w:t>
                     </w:r>
-                    <w:bookmarkEnd w:id="14"/>
+                    <w:bookmarkEnd w:id="13"/>
                     <w:r>
                       <w:t>2 – Sites and their locations on the landscape grid.</w:t>
                     </w:r>
@@ -5516,13 +5479,13 @@
       <w:pPr>
         <w:pStyle w:val="Heading2"/>
       </w:pPr>
-      <w:bookmarkStart w:id="15" w:name="_Toc75951512"/>
-      <w:bookmarkStart w:id="16" w:name="_Toc285123633"/>
+      <w:bookmarkStart w:id="14" w:name="_Toc75951512"/>
+      <w:bookmarkStart w:id="15" w:name="_Toc285123633"/>
       <w:r>
         <w:t>Region of Interest</w:t>
       </w:r>
+      <w:bookmarkEnd w:id="14"/>
       <w:bookmarkEnd w:id="15"/>
-      <w:bookmarkEnd w:id="16"/>
     </w:p>
     <w:p>
       <w:pPr>
@@ -6380,11 +6343,11 @@
                         <w:noProof/>
                       </w:rPr>
                     </w:pPr>
-                    <w:bookmarkStart w:id="17" w:name="_Ref75417370"/>
+                    <w:bookmarkStart w:id="16" w:name="_Ref75417370"/>
                     <w:r>
                       <w:t>Figure 3</w:t>
                     </w:r>
-                    <w:bookmarkEnd w:id="17"/>
+                    <w:bookmarkEnd w:id="16"/>
                     <w:r>
                       <w:t xml:space="preserve"> – Region of interest on a landscape.</w:t>
                     </w:r>
@@ -6401,13 +6364,13 @@
       <w:pPr>
         <w:pStyle w:val="Heading2"/>
       </w:pPr>
-      <w:bookmarkStart w:id="18" w:name="_Toc75951513"/>
-      <w:bookmarkStart w:id="19" w:name="_Toc285123634"/>
+      <w:bookmarkStart w:id="17" w:name="_Toc75951513"/>
+      <w:bookmarkStart w:id="18" w:name="_Toc285123634"/>
       <w:r>
         <w:t>Forest Sites</w:t>
       </w:r>
+      <w:bookmarkEnd w:id="17"/>
       <w:bookmarkEnd w:id="18"/>
-      <w:bookmarkEnd w:id="19"/>
     </w:p>
     <w:p>
       <w:pPr>
@@ -6431,16 +6394,16 @@
       <w:pPr>
         <w:pStyle w:val="Heading3"/>
       </w:pPr>
-      <w:bookmarkStart w:id="20" w:name="_Ref75942678"/>
-      <w:bookmarkStart w:id="21" w:name="_Toc75951514"/>
-      <w:bookmarkStart w:id="22" w:name="_Toc285123635"/>
-      <w:bookmarkStart w:id="23" w:name="_Ref75570557"/>
+      <w:bookmarkStart w:id="19" w:name="_Ref75942678"/>
+      <w:bookmarkStart w:id="20" w:name="_Toc75951514"/>
+      <w:bookmarkStart w:id="21" w:name="_Toc285123635"/>
+      <w:bookmarkStart w:id="22" w:name="_Ref75570557"/>
       <w:r>
         <w:t>Tree Species – Parameters</w:t>
       </w:r>
+      <w:bookmarkEnd w:id="19"/>
       <w:bookmarkEnd w:id="20"/>
       <w:bookmarkEnd w:id="21"/>
-      <w:bookmarkEnd w:id="22"/>
     </w:p>
     <w:p>
       <w:pPr>
@@ -6498,35 +6461,19 @@
       <w:pPr>
         <w:pStyle w:val="tablecaption"/>
       </w:pPr>
-      <w:bookmarkStart w:id="24" w:name="_Ref75429593"/>
+      <w:bookmarkStart w:id="23" w:name="_Ref75429593"/>
       <w:r>
         <w:t xml:space="preserve">Table </w:t>
       </w:r>
-      <w:r>
-        <w:fldChar w:fldCharType="begin"/>
-      </w:r>
-      <w:r>
-        <w:instrText xml:space="preserve"> SEQ Ta</w:instrText>
-      </w:r>
-      <w:r>
-        <w:instrText xml:space="preserve">ble \* ARABIC </w:instrText>
-      </w:r>
-      <w:r>
-        <w:fldChar w:fldCharType="separate"/>
-      </w:r>
-      <w:r>
-        <w:rPr>
-          <w:noProof/>
-        </w:rPr>
-        <w:t>1</w:t>
-      </w:r>
-      <w:r>
-        <w:rPr>
-          <w:noProof/>
-        </w:rPr>
-        <w:fldChar w:fldCharType="end"/>
-      </w:r>
-      <w:bookmarkEnd w:id="24"/>
+      <w:fldSimple w:instr=" SEQ Table \* ARABIC ">
+        <w:r>
+          <w:rPr>
+            <w:noProof/>
+          </w:rPr>
+          <w:t>1</w:t>
+        </w:r>
+      </w:fldSimple>
+      <w:bookmarkEnd w:id="23"/>
       <w:r>
         <w:t xml:space="preserve"> – Parameters for Tree Species</w:t>
       </w:r>
@@ -7173,16 +7120,16 @@
       <w:pPr>
         <w:pStyle w:val="Heading3"/>
       </w:pPr>
-      <w:bookmarkStart w:id="25" w:name="_Ref75930146"/>
-      <w:bookmarkStart w:id="26" w:name="_Toc75951515"/>
-      <w:bookmarkStart w:id="27" w:name="_Toc285123636"/>
+      <w:bookmarkStart w:id="24" w:name="_Ref75930146"/>
+      <w:bookmarkStart w:id="25" w:name="_Toc75951515"/>
+      <w:bookmarkStart w:id="26" w:name="_Toc285123636"/>
       <w:r>
         <w:t>Tree species – Cohorts</w:t>
       </w:r>
-      <w:bookmarkEnd w:id="23"/>
+      <w:bookmarkEnd w:id="22"/>
+      <w:bookmarkEnd w:id="24"/>
       <w:bookmarkEnd w:id="25"/>
       <w:bookmarkEnd w:id="26"/>
-      <w:bookmarkEnd w:id="27"/>
     </w:p>
     <w:p>
       <w:pPr>
@@ -7805,11 +7752,11 @@
                         <w:szCs w:val="16"/>
                       </w:rPr>
                     </w:pPr>
-                    <w:bookmarkStart w:id="28" w:name="_Ref75420222"/>
+                    <w:bookmarkStart w:id="27" w:name="_Ref75420222"/>
                     <w:r>
                       <w:t>Figure 4</w:t>
                     </w:r>
-                    <w:bookmarkEnd w:id="28"/>
+                    <w:bookmarkEnd w:id="27"/>
                     <w:r>
                       <w:t xml:space="preserve"> – Example of a set of cohorts for a set (based on Table 1 in He1999).</w:t>
                     </w:r>
@@ -7826,79 +7773,79 @@
       <w:pPr>
         <w:pStyle w:val="Heading3"/>
       </w:pPr>
-      <w:bookmarkStart w:id="29" w:name="_Ref75570759"/>
-      <w:bookmarkStart w:id="30" w:name="_Toc75951516"/>
-      <w:bookmarkStart w:id="31" w:name="_Toc285123637"/>
+      <w:bookmarkStart w:id="28" w:name="_Ref75570759"/>
+      <w:bookmarkStart w:id="29" w:name="_Toc75951516"/>
+      <w:bookmarkStart w:id="30" w:name="_Toc285123637"/>
       <w:r>
         <w:t>Shade</w:t>
       </w:r>
+      <w:bookmarkEnd w:id="28"/>
       <w:bookmarkEnd w:id="29"/>
       <w:bookmarkEnd w:id="30"/>
+    </w:p>
+    <w:p>
+      <w:pPr>
+        <w:pStyle w:val="textbody"/>
+      </w:pPr>
+      <w:r>
+        <w:t xml:space="preserve">The amount of shade on a forest site plays a very important role in succession: it affects the ability of tree species to reproduce via seeding and </w:t>
+      </w:r>
+      <w:proofErr w:type="spellStart"/>
+      <w:r>
+        <w:t>resprouting</w:t>
+      </w:r>
+      <w:proofErr w:type="spellEnd"/>
+      <w:r>
+        <w:t xml:space="preserve"> (sections </w:t>
+      </w:r>
+      <w:r>
+        <w:fldChar w:fldCharType="begin"/>
+      </w:r>
+      <w:r>
+        <w:instrText xml:space="preserve"> REF _Ref75501694 \r \h </w:instrText>
+      </w:r>
+      <w:r>
+        <w:fldChar w:fldCharType="separate"/>
+      </w:r>
+      <w:r>
+        <w:t>4.5.1</w:t>
+      </w:r>
+      <w:r>
+        <w:fldChar w:fldCharType="end"/>
+      </w:r>
+      <w:r>
+        <w:t xml:space="preserve"> and </w:t>
+      </w:r>
+      <w:r>
+        <w:fldChar w:fldCharType="begin"/>
+      </w:r>
+      <w:r>
+        <w:instrText xml:space="preserve"> REF _Ref75501702 \r \h </w:instrText>
+      </w:r>
+      <w:r>
+        <w:fldChar w:fldCharType="separate"/>
+      </w:r>
+      <w:r>
+        <w:t>4.5.2</w:t>
+      </w:r>
+      <w:r>
+        <w:fldChar w:fldCharType="end"/>
+      </w:r>
+      <w:r>
+        <w:t>).  A shade’s site is represented by an integer in the range of 0 (none) to 5 (most).</w:t>
+      </w:r>
+    </w:p>
+    <w:p>
+      <w:pPr>
+        <w:pStyle w:val="Heading2"/>
+      </w:pPr>
+      <w:bookmarkStart w:id="31" w:name="_Toc75951517"/>
+      <w:bookmarkStart w:id="32" w:name="_Toc285123638"/>
+      <w:r>
+        <w:t>Landscape Initialization</w:t>
+      </w:r>
       <w:bookmarkEnd w:id="31"/>
-    </w:p>
-    <w:p>
-      <w:pPr>
-        <w:pStyle w:val="textbody"/>
-      </w:pPr>
-      <w:r>
-        <w:t xml:space="preserve">The amount of shade on a forest site plays a very important role in succession: it affects the ability of tree species to reproduce via seeding and </w:t>
-      </w:r>
-      <w:proofErr w:type="spellStart"/>
-      <w:r>
-        <w:t>resprouting</w:t>
-      </w:r>
-      <w:proofErr w:type="spellEnd"/>
-      <w:r>
-        <w:t xml:space="preserve"> (sections </w:t>
-      </w:r>
-      <w:r>
-        <w:fldChar w:fldCharType="begin"/>
-      </w:r>
-      <w:r>
-        <w:instrText xml:space="preserve"> REF _Ref75501694 \r \h </w:instrText>
-      </w:r>
-      <w:r>
-        <w:fldChar w:fldCharType="separate"/>
-      </w:r>
-      <w:r>
-        <w:t>4.5.1</w:t>
-      </w:r>
-      <w:r>
-        <w:fldChar w:fldCharType="end"/>
-      </w:r>
-      <w:r>
-        <w:t xml:space="preserve"> and </w:t>
-      </w:r>
-      <w:r>
-        <w:fldChar w:fldCharType="begin"/>
-      </w:r>
-      <w:r>
-        <w:instrText xml:space="preserve"> REF _Ref75501702 \r \h </w:instrText>
-      </w:r>
-      <w:r>
-        <w:fldChar w:fldCharType="separate"/>
-      </w:r>
-      <w:r>
-        <w:t>4.5.2</w:t>
-      </w:r>
-      <w:r>
-        <w:fldChar w:fldCharType="end"/>
-      </w:r>
-      <w:r>
-        <w:t>).  A shade’s site is represented by an integer in the range of 0 (none) to 5 (most).</w:t>
-      </w:r>
-    </w:p>
-    <w:p>
-      <w:pPr>
-        <w:pStyle w:val="Heading2"/>
-      </w:pPr>
-      <w:bookmarkStart w:id="32" w:name="_Toc75951517"/>
-      <w:bookmarkStart w:id="33" w:name="_Toc285123638"/>
-      <w:r>
-        <w:t>Landscape Initialization</w:t>
-      </w:r>
       <w:bookmarkEnd w:id="32"/>
-      <w:bookmarkEnd w:id="33"/>
     </w:p>
     <w:p>
       <w:pPr>
@@ -11385,7 +11332,7 @@
                   <w:p>
                     <w:pPr>
                       <w:numPr>
-                        <w:ins w:id="34" w:author="Unknown" w:date="2004-05-25T21:24:00Z"/>
+                        <w:ins w:id="33" w:author="Unknown" w:date="2004-05-25T21:24:00Z"/>
                       </w:numPr>
                       <w:rPr>
                         <w:rFonts w:ascii="Arial" w:hAnsi="Arial" w:cs="Arial"/>
@@ -11408,11 +11355,11 @@
                         <w:noProof/>
                       </w:rPr>
                     </w:pPr>
-                    <w:bookmarkStart w:id="35" w:name="_Ref75516403"/>
+                    <w:bookmarkStart w:id="34" w:name="_Ref75516403"/>
                     <w:r>
                       <w:t>Figure 5</w:t>
                     </w:r>
-                    <w:bookmarkEnd w:id="35"/>
+                    <w:bookmarkEnd w:id="34"/>
                     <w:r>
                       <w:t xml:space="preserve"> – Example of a site initialization map.</w:t>
                     </w:r>
@@ -11429,13 +11376,11 @@
       <w:pPr>
         <w:pStyle w:val="Heading2"/>
       </w:pPr>
-      <w:bookmarkStart w:id="36" w:name="_Toc75951518"/>
-      <w:bookmarkStart w:id="37" w:name="_Toc285123639"/>
-      <w:r>
-        <w:t>Land Types</w:t>
-      </w:r>
-      <w:bookmarkEnd w:id="36"/>
-      <w:bookmarkEnd w:id="37"/>
+      <w:r>
+        <w:t>Ecoregions</w:t>
+      </w:r>
+      <w:bookmarkStart w:id="35" w:name="_GoBack"/>
+      <w:bookmarkEnd w:id="35"/>
     </w:p>
     <w:p>
       <w:pPr>
@@ -11503,37 +11448,24 @@
       <w:pPr>
         <w:pStyle w:val="tablecaption"/>
       </w:pPr>
-      <w:bookmarkStart w:id="38" w:name="_Ref75498758"/>
-      <w:bookmarkStart w:id="39" w:name="_Ref75498752"/>
+      <w:bookmarkStart w:id="36" w:name="_Ref75498758"/>
+      <w:bookmarkStart w:id="37" w:name="_Ref75498752"/>
       <w:r>
         <w:t xml:space="preserve">Table </w:t>
       </w:r>
-      <w:r>
-        <w:fldChar w:fldCharType="begin"/>
-      </w:r>
-      <w:r>
-        <w:instrText xml:space="preserve"> SEQ Table \* ARABIC </w:instrText>
-      </w:r>
-      <w:r>
-        <w:fldChar w:fldCharType="separate"/>
-      </w:r>
-      <w:r>
-        <w:rPr>
-          <w:noProof/>
-        </w:rPr>
-        <w:t>2</w:t>
-      </w:r>
-      <w:r>
-        <w:rPr>
-          <w:noProof/>
-        </w:rPr>
-        <w:fldChar w:fldCharType="end"/>
-      </w:r>
-      <w:bookmarkEnd w:id="38"/>
+      <w:fldSimple w:instr=" SEQ Table \* ARABIC ">
+        <w:r>
+          <w:rPr>
+            <w:noProof/>
+          </w:rPr>
+          <w:t>2</w:t>
+        </w:r>
+      </w:fldSimple>
+      <w:bookmarkEnd w:id="36"/>
       <w:r>
         <w:t xml:space="preserve"> – Parameters for Land Types (Ecoregions)</w:t>
       </w:r>
-      <w:bookmarkEnd w:id="39"/>
+      <w:bookmarkEnd w:id="37"/>
     </w:p>
     <w:tbl>
       <w:tblPr>
@@ -11768,34 +11700,34 @@
       <w:pPr>
         <w:pStyle w:val="Heading1"/>
       </w:pPr>
-      <w:bookmarkStart w:id="40" w:name="_Toc75951520"/>
-      <w:bookmarkStart w:id="41" w:name="_Toc285123640"/>
+      <w:bookmarkStart w:id="38" w:name="_Toc75951520"/>
+      <w:bookmarkStart w:id="39" w:name="_Toc285123640"/>
       <w:r>
         <w:lastRenderedPageBreak/>
         <w:t>Succession</w:t>
       </w:r>
+      <w:bookmarkEnd w:id="38"/>
+      <w:bookmarkEnd w:id="39"/>
+    </w:p>
+    <w:p>
+      <w:pPr>
+        <w:pStyle w:val="Heading2"/>
+      </w:pPr>
+      <w:bookmarkStart w:id="40" w:name="_Ref75418513"/>
+      <w:bookmarkStart w:id="41" w:name="_Toc75951521"/>
+      <w:bookmarkStart w:id="42" w:name="_Toc285123641"/>
+      <w:r>
+        <w:t>Time Step</w:t>
+      </w:r>
       <w:bookmarkEnd w:id="40"/>
       <w:bookmarkEnd w:id="41"/>
-    </w:p>
-    <w:p>
-      <w:pPr>
-        <w:pStyle w:val="Heading2"/>
-      </w:pPr>
-      <w:bookmarkStart w:id="42" w:name="_Ref75418513"/>
-      <w:bookmarkStart w:id="43" w:name="_Toc75951521"/>
-      <w:bookmarkStart w:id="44" w:name="_Toc285123641"/>
-      <w:r>
-        <w:t>Time Step</w:t>
-      </w:r>
       <w:bookmarkEnd w:id="42"/>
-      <w:bookmarkEnd w:id="43"/>
-      <w:bookmarkEnd w:id="44"/>
     </w:p>
     <w:p>
       <w:pPr>
         <w:pStyle w:val="textbody"/>
       </w:pPr>
-      <w:bookmarkStart w:id="45" w:name="_Ref75418489"/>
+      <w:bookmarkStart w:id="43" w:name="_Ref75418489"/>
       <w:r>
         <w:t>The succession time step, ∆</w:t>
       </w:r>
@@ -11831,19 +11763,19 @@
       <w:r>
         <w:t>).</w:t>
       </w:r>
+      <w:bookmarkEnd w:id="43"/>
+    </w:p>
+    <w:p>
+      <w:pPr>
+        <w:pStyle w:val="Heading2"/>
+      </w:pPr>
+      <w:bookmarkStart w:id="44" w:name="_Toc75951522"/>
+      <w:bookmarkStart w:id="45" w:name="_Toc285123642"/>
+      <w:r>
+        <w:t>Stages</w:t>
+      </w:r>
+      <w:bookmarkEnd w:id="44"/>
       <w:bookmarkEnd w:id="45"/>
-    </w:p>
-    <w:p>
-      <w:pPr>
-        <w:pStyle w:val="Heading2"/>
-      </w:pPr>
-      <w:bookmarkStart w:id="46" w:name="_Toc75951522"/>
-      <w:bookmarkStart w:id="47" w:name="_Toc285123642"/>
-      <w:r>
-        <w:t>Stages</w:t>
-      </w:r>
-      <w:bookmarkEnd w:id="46"/>
-      <w:bookmarkEnd w:id="47"/>
     </w:p>
     <w:p>
       <w:pPr>
@@ -11985,14 +11917,14 @@
       <w:pPr>
         <w:pStyle w:val="Heading2"/>
       </w:pPr>
-      <w:bookmarkStart w:id="48" w:name="_Toc75951523"/>
-      <w:bookmarkStart w:id="49" w:name="_Toc285123643"/>
-      <w:bookmarkStart w:id="50" w:name="_Ref75570747"/>
+      <w:bookmarkStart w:id="46" w:name="_Toc75951523"/>
+      <w:bookmarkStart w:id="47" w:name="_Toc285123643"/>
+      <w:bookmarkStart w:id="48" w:name="_Ref75570747"/>
       <w:r>
         <w:t>Interaction with Other Processes</w:t>
       </w:r>
-      <w:bookmarkEnd w:id="48"/>
-      <w:bookmarkEnd w:id="49"/>
+      <w:bookmarkEnd w:id="46"/>
+      <w:bookmarkEnd w:id="47"/>
     </w:p>
     <w:p>
       <w:pPr>
@@ -12030,34 +11962,34 @@
       <w:pPr>
         <w:pStyle w:val="Heading2"/>
       </w:pPr>
-      <w:bookmarkStart w:id="51" w:name="_Toc75951524"/>
-      <w:bookmarkStart w:id="52" w:name="_Toc285123644"/>
+      <w:bookmarkStart w:id="49" w:name="_Toc75951524"/>
+      <w:bookmarkStart w:id="50" w:name="_Toc285123644"/>
       <w:r>
         <w:t>Cohort Ageing and Mortality</w:t>
       </w:r>
+      <w:bookmarkEnd w:id="48"/>
+      <w:bookmarkEnd w:id="49"/>
       <w:bookmarkEnd w:id="50"/>
+    </w:p>
+    <w:p>
+      <w:pPr>
+        <w:pStyle w:val="textbody"/>
+      </w:pPr>
+      <w:r>
+        <w:t>In this stage, the tree species cohorts of the selected sites are updated for cohort ageing and mortality.</w:t>
+      </w:r>
+    </w:p>
+    <w:p>
+      <w:pPr>
+        <w:pStyle w:val="Heading3"/>
+      </w:pPr>
+      <w:bookmarkStart w:id="51" w:name="_Toc75951525"/>
+      <w:bookmarkStart w:id="52" w:name="_Toc285123645"/>
+      <w:r>
+        <w:t>Ageing</w:t>
+      </w:r>
       <w:bookmarkEnd w:id="51"/>
       <w:bookmarkEnd w:id="52"/>
-    </w:p>
-    <w:p>
-      <w:pPr>
-        <w:pStyle w:val="textbody"/>
-      </w:pPr>
-      <w:r>
-        <w:t>In this stage, the tree species cohorts of the selected sites are updated for cohort ageing and mortality.</w:t>
-      </w:r>
-    </w:p>
-    <w:p>
-      <w:pPr>
-        <w:pStyle w:val="Heading3"/>
-      </w:pPr>
-      <w:bookmarkStart w:id="53" w:name="_Toc75951525"/>
-      <w:bookmarkStart w:id="54" w:name="_Toc285123645"/>
-      <w:r>
-        <w:t>Ageing</w:t>
-      </w:r>
-      <w:bookmarkEnd w:id="53"/>
-      <w:bookmarkEnd w:id="54"/>
     </w:p>
     <w:p>
       <w:pPr>
@@ -12402,15 +12334,7 @@
         <w:fldChar w:fldCharType="end"/>
       </w:r>
       <w:r>
-        <w:t xml:space="preserve">).  Five years later, </w:t>
-      </w:r>
-      <w:proofErr w:type="spellStart"/>
-      <w:r>
-        <w:t>windthrow</w:t>
-      </w:r>
-      <w:proofErr w:type="spellEnd"/>
-      <w:r>
-        <w:t xml:space="preserve"> hits the site, causing the species to </w:t>
+        <w:t xml:space="preserve">).  Five years later, windthrow hits the site, causing the species to </w:t>
       </w:r>
       <w:proofErr w:type="spellStart"/>
       <w:r>
@@ -12767,14 +12691,14 @@
       <w:pPr>
         <w:pStyle w:val="Heading3"/>
       </w:pPr>
-      <w:bookmarkStart w:id="55" w:name="_Toc75951526"/>
-      <w:bookmarkStart w:id="56" w:name="_Toc285123646"/>
+      <w:bookmarkStart w:id="53" w:name="_Toc75951526"/>
+      <w:bookmarkStart w:id="54" w:name="_Toc285123646"/>
       <w:r>
         <w:lastRenderedPageBreak/>
         <w:t>Mortality (Senescence)</w:t>
       </w:r>
-      <w:bookmarkEnd w:id="55"/>
-      <w:bookmarkEnd w:id="56"/>
+      <w:bookmarkEnd w:id="53"/>
+      <w:bookmarkEnd w:id="54"/>
     </w:p>
     <w:p>
       <w:pPr>
@@ -12861,13 +12785,13 @@
       <w:pPr>
         <w:pStyle w:val="Heading2"/>
       </w:pPr>
-      <w:bookmarkStart w:id="57" w:name="_Toc75951527"/>
-      <w:bookmarkStart w:id="58" w:name="_Toc285123647"/>
+      <w:bookmarkStart w:id="55" w:name="_Toc75951527"/>
+      <w:bookmarkStart w:id="56" w:name="_Toc285123647"/>
       <w:r>
         <w:t>Cohort Reproduction</w:t>
       </w:r>
-      <w:bookmarkEnd w:id="57"/>
-      <w:bookmarkEnd w:id="58"/>
+      <w:bookmarkEnd w:id="55"/>
+      <w:bookmarkEnd w:id="56"/>
     </w:p>
     <w:p>
       <w:pPr>
@@ -12930,20 +12854,20 @@
       <w:pPr>
         <w:pStyle w:val="Heading3"/>
       </w:pPr>
-      <w:bookmarkStart w:id="59" w:name="_Ref75501694"/>
-      <w:bookmarkStart w:id="60" w:name="_Ref75570762"/>
-      <w:bookmarkStart w:id="61" w:name="_Toc75951528"/>
-      <w:bookmarkStart w:id="62" w:name="_Toc285123648"/>
+      <w:bookmarkStart w:id="57" w:name="_Ref75501694"/>
+      <w:bookmarkStart w:id="58" w:name="_Ref75570762"/>
+      <w:bookmarkStart w:id="59" w:name="_Toc75951528"/>
+      <w:bookmarkStart w:id="60" w:name="_Toc285123648"/>
       <w:r>
         <w:t>Seed</w:t>
       </w:r>
+      <w:bookmarkEnd w:id="57"/>
+      <w:r>
+        <w:t>ing</w:t>
+      </w:r>
+      <w:bookmarkEnd w:id="58"/>
       <w:bookmarkEnd w:id="59"/>
-      <w:r>
-        <w:t>ing</w:t>
-      </w:r>
       <w:bookmarkEnd w:id="60"/>
-      <w:bookmarkEnd w:id="61"/>
-      <w:bookmarkEnd w:id="62"/>
     </w:p>
     <w:p>
       <w:pPr>
@@ -13223,18 +13147,18 @@
       <w:pPr>
         <w:pStyle w:val="Heading3"/>
       </w:pPr>
-      <w:bookmarkStart w:id="63" w:name="_Resprouting"/>
-      <w:bookmarkStart w:id="64" w:name="_Ref75501702"/>
-      <w:bookmarkStart w:id="65" w:name="_Toc75951529"/>
-      <w:bookmarkStart w:id="66" w:name="_Toc285123649"/>
+      <w:bookmarkStart w:id="61" w:name="_Resprouting"/>
+      <w:bookmarkStart w:id="62" w:name="_Ref75501702"/>
+      <w:bookmarkStart w:id="63" w:name="_Toc75951529"/>
+      <w:bookmarkStart w:id="64" w:name="_Toc285123649"/>
+      <w:bookmarkEnd w:id="61"/>
+      <w:proofErr w:type="spellStart"/>
+      <w:r>
+        <w:t>Resprouting</w:t>
+      </w:r>
+      <w:bookmarkEnd w:id="62"/>
       <w:bookmarkEnd w:id="63"/>
-      <w:proofErr w:type="spellStart"/>
-      <w:r>
-        <w:t>Resprouting</w:t>
-      </w:r>
       <w:bookmarkEnd w:id="64"/>
-      <w:bookmarkEnd w:id="65"/>
-      <w:bookmarkEnd w:id="66"/>
       <w:proofErr w:type="spellEnd"/>
     </w:p>
     <w:p>
@@ -13511,149 +13435,149 @@
       <w:pPr>
         <w:pStyle w:val="Heading3"/>
       </w:pPr>
-      <w:bookmarkStart w:id="67" w:name="_Toc75951530"/>
-      <w:bookmarkStart w:id="68" w:name="_Toc285123650"/>
+      <w:bookmarkStart w:id="65" w:name="_Toc75951530"/>
+      <w:bookmarkStart w:id="66" w:name="_Toc285123650"/>
       <w:r>
         <w:t>Planting</w:t>
       </w:r>
+      <w:bookmarkEnd w:id="65"/>
+      <w:bookmarkEnd w:id="66"/>
+    </w:p>
+    <w:p>
+      <w:pPr>
+        <w:pStyle w:val="textbody"/>
+      </w:pPr>
+      <w:r>
+        <w:t xml:space="preserve">This form of reproduction occurs during harvesting.  When a species is planted on a site, it is checked to see if the probability of establishment is greater than zero.  If at least one species is planted on a site at a particular time step, no species can reproduce on that site by seeding or </w:t>
+      </w:r>
+      <w:proofErr w:type="spellStart"/>
+      <w:r>
+        <w:t>resprouting</w:t>
+      </w:r>
+      <w:proofErr w:type="spellEnd"/>
+      <w:r>
+        <w:t xml:space="preserve"> for that time step.</w:t>
+      </w:r>
+    </w:p>
+    <w:p>
+      <w:pPr>
+        <w:pStyle w:val="Heading3"/>
+      </w:pPr>
+      <w:bookmarkStart w:id="67" w:name="_Toc285123651"/>
+      <w:bookmarkStart w:id="68" w:name="_Ref75517948"/>
+      <w:bookmarkStart w:id="69" w:name="_Toc75951531"/>
+      <w:r>
+        <w:t xml:space="preserve">Post-fire Regeneration (including </w:t>
+      </w:r>
+      <w:proofErr w:type="spellStart"/>
+      <w:r>
+        <w:t>Serotiny</w:t>
+      </w:r>
+      <w:proofErr w:type="spellEnd"/>
+      <w:r>
+        <w:t>)</w:t>
+      </w:r>
       <w:bookmarkEnd w:id="67"/>
+    </w:p>
+    <w:p>
+      <w:pPr>
+        <w:ind w:left="1122"/>
+      </w:pPr>
+      <w:r>
+        <w:t xml:space="preserve">Regeneration following a fire can take one of two forms:  </w:t>
+      </w:r>
+      <w:proofErr w:type="spellStart"/>
+      <w:r>
+        <w:t>resprouting</w:t>
+      </w:r>
+      <w:proofErr w:type="spellEnd"/>
+      <w:r>
+        <w:t xml:space="preserve"> or </w:t>
+      </w:r>
+      <w:proofErr w:type="spellStart"/>
+      <w:r>
+        <w:t>serotiny</w:t>
+      </w:r>
+      <w:proofErr w:type="spellEnd"/>
+      <w:r>
+        <w:t xml:space="preserve">.  If a species can </w:t>
+      </w:r>
+      <w:proofErr w:type="spellStart"/>
+      <w:r>
+        <w:t>resprout</w:t>
+      </w:r>
+      <w:proofErr w:type="spellEnd"/>
+      <w:r>
+        <w:t xml:space="preserve"> following a fire, it will follow the general rules for </w:t>
+      </w:r>
+      <w:proofErr w:type="spellStart"/>
+      <w:r>
+        <w:t>resprouting</w:t>
+      </w:r>
+      <w:proofErr w:type="spellEnd"/>
+      <w:r>
+        <w:t xml:space="preserve"> (section </w:t>
+      </w:r>
+      <w:r>
+        <w:fldChar w:fldCharType="begin"/>
+      </w:r>
+      <w:r>
+        <w:instrText xml:space="preserve"> REF _Ref75501702 \r \h </w:instrText>
+      </w:r>
+      <w:r>
+        <w:fldChar w:fldCharType="separate"/>
+      </w:r>
+      <w:r>
+        <w:t>4.5.2</w:t>
+      </w:r>
+      <w:r>
+        <w:fldChar w:fldCharType="end"/>
+      </w:r>
+      <w:r>
+        <w:t xml:space="preserve">).  If the species is </w:t>
+      </w:r>
+      <w:proofErr w:type="spellStart"/>
+      <w:r>
+        <w:t>serotinous</w:t>
+      </w:r>
+      <w:proofErr w:type="spellEnd"/>
+      <w:r>
+        <w:t xml:space="preserve"> (cones are opened by the heat of a fire), then the species will seed on site, following the general rules for seeding (section </w:t>
+      </w:r>
+      <w:r>
+        <w:fldChar w:fldCharType="begin"/>
+      </w:r>
+      <w:r>
+        <w:instrText xml:space="preserve"> REF _Ref75570762 \r \h </w:instrText>
+      </w:r>
+      <w:r>
+        <w:fldChar w:fldCharType="separate"/>
+      </w:r>
+      <w:r>
+        <w:t>4.5.1</w:t>
+      </w:r>
+      <w:r>
+        <w:fldChar w:fldCharType="end"/>
+      </w:r>
+      <w:r>
+        <w:t>).</w:t>
+      </w:r>
+    </w:p>
+    <w:p>
+      <w:pPr>
+        <w:pStyle w:val="Heading3"/>
+      </w:pPr>
+      <w:bookmarkStart w:id="70" w:name="_Ref108847754"/>
+      <w:bookmarkStart w:id="71" w:name="_Ref108847782"/>
+      <w:bookmarkStart w:id="72" w:name="_Toc285123652"/>
+      <w:r>
+        <w:t>Light Requirements</w:t>
+      </w:r>
       <w:bookmarkEnd w:id="68"/>
-    </w:p>
-    <w:p>
-      <w:pPr>
-        <w:pStyle w:val="textbody"/>
-      </w:pPr>
-      <w:r>
-        <w:t xml:space="preserve">This form of reproduction occurs during harvesting.  When a species is planted on a site, it is checked to see if the probability of establishment is greater than zero.  If at least one species is planted on a site at a particular time step, no species can reproduce on that site by seeding or </w:t>
-      </w:r>
-      <w:proofErr w:type="spellStart"/>
-      <w:r>
-        <w:t>resprouting</w:t>
-      </w:r>
-      <w:proofErr w:type="spellEnd"/>
-      <w:r>
-        <w:t xml:space="preserve"> for that time step.</w:t>
-      </w:r>
-    </w:p>
-    <w:p>
-      <w:pPr>
-        <w:pStyle w:val="Heading3"/>
-      </w:pPr>
-      <w:bookmarkStart w:id="69" w:name="_Toc285123651"/>
-      <w:bookmarkStart w:id="70" w:name="_Ref75517948"/>
-      <w:bookmarkStart w:id="71" w:name="_Toc75951531"/>
-      <w:r>
-        <w:t xml:space="preserve">Post-fire Regeneration (including </w:t>
-      </w:r>
-      <w:proofErr w:type="spellStart"/>
-      <w:r>
-        <w:t>Serotiny</w:t>
-      </w:r>
-      <w:proofErr w:type="spellEnd"/>
-      <w:r>
-        <w:t>)</w:t>
-      </w:r>
       <w:bookmarkEnd w:id="69"/>
-    </w:p>
-    <w:p>
-      <w:pPr>
-        <w:ind w:left="1122"/>
-      </w:pPr>
-      <w:r>
-        <w:t xml:space="preserve">Regeneration following a fire can take one of two forms:  </w:t>
-      </w:r>
-      <w:proofErr w:type="spellStart"/>
-      <w:r>
-        <w:t>resprouting</w:t>
-      </w:r>
-      <w:proofErr w:type="spellEnd"/>
-      <w:r>
-        <w:t xml:space="preserve"> or </w:t>
-      </w:r>
-      <w:proofErr w:type="spellStart"/>
-      <w:r>
-        <w:t>serotiny</w:t>
-      </w:r>
-      <w:proofErr w:type="spellEnd"/>
-      <w:r>
-        <w:t xml:space="preserve">.  If a species can </w:t>
-      </w:r>
-      <w:proofErr w:type="spellStart"/>
-      <w:r>
-        <w:t>resprout</w:t>
-      </w:r>
-      <w:proofErr w:type="spellEnd"/>
-      <w:r>
-        <w:t xml:space="preserve"> following a fire, it will follow the general rules for </w:t>
-      </w:r>
-      <w:proofErr w:type="spellStart"/>
-      <w:r>
-        <w:t>resprouting</w:t>
-      </w:r>
-      <w:proofErr w:type="spellEnd"/>
-      <w:r>
-        <w:t xml:space="preserve"> (section </w:t>
-      </w:r>
-      <w:r>
-        <w:fldChar w:fldCharType="begin"/>
-      </w:r>
-      <w:r>
-        <w:instrText xml:space="preserve"> REF _Ref75501702 \r \h </w:instrText>
-      </w:r>
-      <w:r>
-        <w:fldChar w:fldCharType="separate"/>
-      </w:r>
-      <w:r>
-        <w:t>4.5.2</w:t>
-      </w:r>
-      <w:r>
-        <w:fldChar w:fldCharType="end"/>
-      </w:r>
-      <w:r>
-        <w:t xml:space="preserve">).  If the species is </w:t>
-      </w:r>
-      <w:proofErr w:type="spellStart"/>
-      <w:r>
-        <w:t>serotinous</w:t>
-      </w:r>
-      <w:proofErr w:type="spellEnd"/>
-      <w:r>
-        <w:t xml:space="preserve"> (cones are opened by the heat of a fire), then the species will seed on site, following the general rules for seeding (section </w:t>
-      </w:r>
-      <w:r>
-        <w:fldChar w:fldCharType="begin"/>
-      </w:r>
-      <w:r>
-        <w:instrText xml:space="preserve"> REF _Ref75570762 \r \h </w:instrText>
-      </w:r>
-      <w:r>
-        <w:fldChar w:fldCharType="separate"/>
-      </w:r>
-      <w:r>
-        <w:t>4.5.1</w:t>
-      </w:r>
-      <w:r>
-        <w:fldChar w:fldCharType="end"/>
-      </w:r>
-      <w:r>
-        <w:t>).</w:t>
-      </w:r>
-    </w:p>
-    <w:p>
-      <w:pPr>
-        <w:pStyle w:val="Heading3"/>
-      </w:pPr>
-      <w:bookmarkStart w:id="72" w:name="_Ref108847754"/>
-      <w:bookmarkStart w:id="73" w:name="_Ref108847782"/>
-      <w:bookmarkStart w:id="74" w:name="_Toc285123652"/>
-      <w:r>
-        <w:t>Light Requirements</w:t>
-      </w:r>
       <w:bookmarkEnd w:id="70"/>
       <w:bookmarkEnd w:id="71"/>
       <w:bookmarkEnd w:id="72"/>
-      <w:bookmarkEnd w:id="73"/>
-      <w:bookmarkEnd w:id="74"/>
     </w:p>
     <w:p>
       <w:pPr>
@@ -13684,7 +13608,7 @@
           <w:vertAlign w:val="subscript"/>
         </w:rPr>
       </w:pPr>
-      <w:bookmarkStart w:id="75" w:name="_Ref75501068"/>
+      <w:bookmarkStart w:id="73" w:name="_Ref75501068"/>
       <w:r>
         <w:rPr>
           <w:noProof/>
@@ -13714,7 +13638,7 @@
       <w:r>
         <w:t xml:space="preserve"> ≤ 4, and</w:t>
       </w:r>
-      <w:bookmarkEnd w:id="75"/>
+      <w:bookmarkEnd w:id="73"/>
       <w:r>
         <w:br/>
         <w:t>shade tolerance</w:t>
@@ -13818,15 +13742,15 @@
       <w:pPr>
         <w:pStyle w:val="Heading3"/>
       </w:pPr>
-      <w:bookmarkStart w:id="76" w:name="_Ref75518020"/>
-      <w:bookmarkStart w:id="77" w:name="_Toc75951532"/>
-      <w:bookmarkStart w:id="78" w:name="_Toc285123653"/>
+      <w:bookmarkStart w:id="74" w:name="_Ref75518020"/>
+      <w:bookmarkStart w:id="75" w:name="_Toc75951532"/>
+      <w:bookmarkStart w:id="76" w:name="_Toc285123653"/>
       <w:r>
         <w:t>Establishment</w:t>
       </w:r>
+      <w:bookmarkEnd w:id="74"/>
+      <w:bookmarkEnd w:id="75"/>
       <w:bookmarkEnd w:id="76"/>
-      <w:bookmarkEnd w:id="77"/>
-      <w:bookmarkEnd w:id="78"/>
     </w:p>
     <w:p>
       <w:pPr>
@@ -13932,14 +13856,14 @@
       <w:pPr>
         <w:pStyle w:val="Heading1"/>
       </w:pPr>
-      <w:bookmarkStart w:id="79" w:name="_Toc75951533"/>
-      <w:bookmarkStart w:id="80" w:name="_Toc285123654"/>
+      <w:bookmarkStart w:id="77" w:name="_Toc75951533"/>
+      <w:bookmarkStart w:id="78" w:name="_Toc285123654"/>
       <w:r>
         <w:lastRenderedPageBreak/>
         <w:t>Disturbances</w:t>
       </w:r>
-      <w:bookmarkEnd w:id="79"/>
-      <w:bookmarkEnd w:id="80"/>
+      <w:bookmarkEnd w:id="77"/>
+      <w:bookmarkEnd w:id="78"/>
     </w:p>
     <w:p>
       <w:pPr>
@@ -13957,14 +13881,14 @@
       <w:pPr>
         <w:pStyle w:val="Heading2"/>
       </w:pPr>
-      <w:bookmarkStart w:id="81" w:name="_Toc75951534"/>
-      <w:bookmarkStart w:id="82" w:name="_Toc285123655"/>
+      <w:bookmarkStart w:id="79" w:name="_Toc75951534"/>
+      <w:bookmarkStart w:id="80" w:name="_Toc285123655"/>
       <w:proofErr w:type="spellStart"/>
       <w:r>
         <w:t>Timestep</w:t>
       </w:r>
-      <w:bookmarkEnd w:id="81"/>
-      <w:bookmarkEnd w:id="82"/>
+      <w:bookmarkEnd w:id="79"/>
+      <w:bookmarkEnd w:id="80"/>
       <w:proofErr w:type="spellEnd"/>
     </w:p>
     <w:p>
@@ -14063,13 +13987,13 @@
       <w:pPr>
         <w:pStyle w:val="Heading2"/>
       </w:pPr>
-      <w:bookmarkStart w:id="83" w:name="_Toc75951535"/>
-      <w:bookmarkStart w:id="84" w:name="_Toc285123656"/>
+      <w:bookmarkStart w:id="81" w:name="_Toc75951535"/>
+      <w:bookmarkStart w:id="82" w:name="_Toc285123656"/>
       <w:r>
         <w:t>Stages</w:t>
       </w:r>
-      <w:bookmarkEnd w:id="83"/>
-      <w:bookmarkEnd w:id="84"/>
+      <w:bookmarkEnd w:id="81"/>
+      <w:bookmarkEnd w:id="82"/>
     </w:p>
     <w:p>
       <w:pPr>
@@ -14199,53 +14123,53 @@
       <w:pPr>
         <w:pStyle w:val="Heading2"/>
       </w:pPr>
-      <w:bookmarkStart w:id="85" w:name="_Toc75951536"/>
-      <w:bookmarkStart w:id="86" w:name="_Toc285123657"/>
+      <w:bookmarkStart w:id="83" w:name="_Toc75951536"/>
+      <w:bookmarkStart w:id="84" w:name="_Toc285123657"/>
       <w:r>
         <w:t>Multiple Processes at a Time Step</w:t>
+      </w:r>
+      <w:bookmarkEnd w:id="83"/>
+      <w:bookmarkEnd w:id="84"/>
+    </w:p>
+    <w:p>
+      <w:pPr>
+        <w:pStyle w:val="textbody"/>
+      </w:pPr>
+      <w:r>
+        <w:t xml:space="preserve">If two disturbance processes occur at a particular time step, then each process modifies sites – stages (a) and (b) – in the order specified by the user (section </w:t>
+      </w:r>
+      <w:r>
+        <w:fldChar w:fldCharType="begin"/>
+      </w:r>
+      <w:r>
+        <w:instrText xml:space="preserve"> REF _Ref75950945 \r \h </w:instrText>
+      </w:r>
+      <w:r>
+        <w:fldChar w:fldCharType="separate"/>
+      </w:r>
+      <w:r>
+        <w:t>5.3.1</w:t>
+      </w:r>
+      <w:r>
+        <w:fldChar w:fldCharType="end"/>
+      </w:r>
+      <w:r>
+        <w:t>).  The remaining stages – cohort ageing, mortality, and reproduction – are done just once after all the disturbances.</w:t>
+      </w:r>
+    </w:p>
+    <w:p>
+      <w:pPr>
+        <w:pStyle w:val="Heading3"/>
+      </w:pPr>
+      <w:bookmarkStart w:id="85" w:name="_Ref75950945"/>
+      <w:bookmarkStart w:id="86" w:name="_Toc75951537"/>
+      <w:bookmarkStart w:id="87" w:name="_Toc285123658"/>
+      <w:r>
+        <w:t>Order</w:t>
       </w:r>
       <w:bookmarkEnd w:id="85"/>
       <w:bookmarkEnd w:id="86"/>
-    </w:p>
-    <w:p>
-      <w:pPr>
-        <w:pStyle w:val="textbody"/>
-      </w:pPr>
-      <w:r>
-        <w:t xml:space="preserve">If two disturbance processes occur at a particular time step, then each process modifies sites – stages (a) and (b) – in the order specified by the user (section </w:t>
-      </w:r>
-      <w:r>
-        <w:fldChar w:fldCharType="begin"/>
-      </w:r>
-      <w:r>
-        <w:instrText xml:space="preserve"> REF _Ref75950945 \r \h </w:instrText>
-      </w:r>
-      <w:r>
-        <w:fldChar w:fldCharType="separate"/>
-      </w:r>
-      <w:r>
-        <w:t>5.3.1</w:t>
-      </w:r>
-      <w:r>
-        <w:fldChar w:fldCharType="end"/>
-      </w:r>
-      <w:r>
-        <w:t>).  The remaining stages – cohort ageing, mortality, and reproduction – are done just once after all the disturbances.</w:t>
-      </w:r>
-    </w:p>
-    <w:p>
-      <w:pPr>
-        <w:pStyle w:val="Heading3"/>
-      </w:pPr>
-      <w:bookmarkStart w:id="87" w:name="_Ref75950945"/>
-      <w:bookmarkStart w:id="88" w:name="_Toc75951537"/>
-      <w:bookmarkStart w:id="89" w:name="_Toc285123658"/>
-      <w:r>
-        <w:t>Order</w:t>
-      </w:r>
       <w:bookmarkEnd w:id="87"/>
-      <w:bookmarkEnd w:id="88"/>
-      <w:bookmarkEnd w:id="89"/>
     </w:p>
     <w:p>
       <w:pPr>
@@ -14324,7 +14248,7 @@
       <w:rPr>
         <w:noProof/>
       </w:rPr>
-      <w:t>17</w:t>
+      <w:t>9</w:t>
     </w:r>
     <w:r>
       <w:rPr>
@@ -14394,39 +14318,19 @@
         <w:rFonts w:cs="Times New Roman"/>
       </w:rPr>
     </w:pPr>
-    <w:r>
-      <w:fldChar w:fldCharType="begin"/>
-    </w:r>
-    <w:r>
-      <w:instrText xml:space="preserve"> DOCPROPERTY  "Title Line 1"  \* MERGEFORMAT </w:instrText>
-    </w:r>
-    <w:r>
-      <w:fldChar w:fldCharType="separate"/>
-    </w:r>
-    <w:r>
-      <w:t>LANDIS-II Model v6.1</w:t>
-    </w:r>
-    <w:r>
-      <w:fldChar w:fldCharType="end"/>
-    </w:r>
+    <w:fldSimple w:instr=" DOCPROPERTY  &quot;Title Line 1&quot;  \* MERGEFORMAT ">
+      <w:r>
+        <w:t>LANDIS-II Model v6.1</w:t>
+      </w:r>
+    </w:fldSimple>
     <w:r>
       <w:t xml:space="preserve"> – </w:t>
     </w:r>
-    <w:r>
-      <w:fldChar w:fldCharType="begin"/>
-    </w:r>
-    <w:r>
-      <w:instrText xml:space="preserve"> DOCPROPERTY  "Title Line 2"  \* MERGEFORMAT </w:instrText>
-    </w:r>
-    <w:r>
-      <w:fldChar w:fldCharType="separate"/>
-    </w:r>
-    <w:r>
-      <w:t>Conceptual Description</w:t>
-    </w:r>
-    <w:r>
-      <w:fldChar w:fldCharType="end"/>
-    </w:r>
+    <w:fldSimple w:instr=" DOCPROPERTY  &quot;Title Line 2&quot;  \* MERGEFORMAT ">
+      <w:r>
+        <w:t>Conceptual Description</w:t>
+      </w:r>
+    </w:fldSimple>
     <w:r>
       <w:rPr>
         <w:rFonts w:cs="Times New Roman"/>
@@ -17215,7 +17119,7 @@
 </file>
 
 <file path=customXml/itemProps1.xml><?xml version="1.0" encoding="utf-8"?>
-<ds:datastoreItem xmlns:ds="http://schemas.openxmlformats.org/officeDocument/2006/customXml" ds:itemID="{7F5D70B2-9B2A-4E6F-8D72-5B796232AEC7}">
+<ds:datastoreItem xmlns:ds="http://schemas.openxmlformats.org/officeDocument/2006/customXml" ds:itemID="{1D5ABB8E-0941-4B99-8096-895A5A32663C}">
   <ds:schemaRefs>
     <ds:schemaRef ds:uri="http://schemas.openxmlformats.org/officeDocument/2006/bibliography"/>
   </ds:schemaRefs>

</xml_diff>